<commit_message>
TAD & UnitTest Doc Added
</commit_message>
<xml_diff>
--- a/Docs/TAD Graph.docx
+++ b/Docs/TAD Graph.docx
@@ -95,39 +95,7 @@
               <w:rPr>
                 <w:rFonts w:ascii="Calibri" w:eastAsia="Calibri" w:hAnsi="Calibri" w:cs="Calibri"/>
               </w:rPr>
-              <w:t>&lt;</w:t>
-            </w:r>
-            <w:proofErr w:type="gramStart"/>
-            <w:r>
-              <w:rPr>
-                <w:rFonts w:ascii="Calibri" w:eastAsia="Calibri" w:hAnsi="Calibri" w:cs="Calibri"/>
-              </w:rPr>
-              <w:t>V</w:t>
-            </w:r>
-            <w:r>
-              <w:rPr>
-                <w:rFonts w:ascii="Calibri" w:eastAsia="Calibri" w:hAnsi="Calibri" w:cs="Calibri"/>
-              </w:rPr>
-              <w:t>,</w:t>
-            </w:r>
-            <w:r>
-              <w:rPr>
-                <w:rFonts w:ascii="Calibri" w:eastAsia="Calibri" w:hAnsi="Calibri" w:cs="Calibri"/>
-              </w:rPr>
-              <w:t>E</w:t>
-            </w:r>
-            <w:proofErr w:type="gramEnd"/>
-            <w:r>
-              <w:rPr>
-                <w:rFonts w:ascii="Calibri" w:eastAsia="Calibri" w:hAnsi="Calibri" w:cs="Calibri"/>
-              </w:rPr>
-              <w:t>&gt; = {</w:t>
-            </w:r>
-            <w:r>
-              <w:rPr>
-                <w:rFonts w:ascii="Calibri" w:eastAsia="Calibri" w:hAnsi="Calibri" w:cs="Calibri"/>
-              </w:rPr>
-              <w:t xml:space="preserve">V </w:t>
+              <w:t xml:space="preserve">&lt;V,E&gt; = {V </w:t>
             </w:r>
             <w:r>
               <w:rPr>
@@ -193,13 +161,7 @@
               <w:rPr>
                 <w:rFonts w:ascii="Calibri" w:eastAsia="Calibri" w:hAnsi="Calibri" w:cs="Calibri"/>
               </w:rPr>
-              <w:t>=0</w:t>
-            </w:r>
-            <w:r>
-              <w:rPr>
-                <w:rFonts w:ascii="Calibri" w:eastAsia="Calibri" w:hAnsi="Calibri" w:cs="Calibri"/>
-              </w:rPr>
-              <w:t>}</w:t>
+              <w:t>=0}</w:t>
             </w:r>
           </w:p>
         </w:tc>
@@ -224,7 +186,6 @@
                 <w:rFonts w:ascii="Calibri" w:eastAsia="Calibri" w:hAnsi="Calibri" w:cs="Calibri"/>
               </w:rPr>
             </w:pPr>
-            <w:proofErr w:type="gramStart"/>
             <w:r>
               <w:rPr>
                 <w:rFonts w:ascii="Calibri" w:eastAsia="Calibri" w:hAnsi="Calibri" w:cs="Calibri"/>
@@ -239,7 +200,6 @@
               <w:t>inv</w:t>
             </w:r>
             <w:proofErr w:type="spellEnd"/>
-            <w:proofErr w:type="gramEnd"/>
             <w:r>
               <w:rPr>
                 <w:rFonts w:ascii="Calibri" w:eastAsia="Calibri" w:hAnsi="Calibri" w:cs="Calibri"/>
@@ -381,7 +341,7 @@
                 <w:rPr>
                   <w:rFonts w:ascii="Cambria Math" w:eastAsia="Calibri" w:hAnsi="Cambria Math" w:cs="Calibri"/>
                 </w:rPr>
-                <m:t>∈E,  ∞ en caso contrario</m:t>
+                <m:t>∈E,  ∞ otherwise</m:t>
               </m:r>
             </m:oMath>
             <w:r>
@@ -454,19 +414,45 @@
               <w:rPr>
                 <w:rFonts w:ascii="Calibri" w:eastAsia="Calibri" w:hAnsi="Calibri" w:cs="Calibri"/>
               </w:rPr>
-              <w:t xml:space="preserve">                  </w:t>
-            </w:r>
-            <w:r>
-              <w:rPr>
-                <w:rFonts w:ascii="Calibri" w:eastAsia="Calibri" w:hAnsi="Calibri" w:cs="Calibri"/>
-              </w:rPr>
-              <w:t xml:space="preserve">         </w:t>
-            </w:r>
-            <w:r>
-              <w:rPr>
-                <w:rFonts w:ascii="Calibri" w:eastAsia="Calibri" w:hAnsi="Calibri" w:cs="Calibri"/>
-              </w:rPr>
-              <w:t xml:space="preserve">Ninguno                               </w:t>
+              <w:t xml:space="preserve">                         </w:t>
+            </w:r>
+            <w:r>
+              <w:rPr>
+                <w:rFonts w:ascii="Calibri" w:eastAsia="Calibri" w:hAnsi="Calibri" w:cs="Calibri"/>
+              </w:rPr>
+              <w:t xml:space="preserve"> </w:t>
+            </w:r>
+            <w:r>
+              <w:rPr>
+                <w:rFonts w:ascii="Calibri" w:eastAsia="Calibri" w:hAnsi="Calibri" w:cs="Calibri"/>
+              </w:rPr>
+              <w:t xml:space="preserve"> </w:t>
+            </w:r>
+            <w:proofErr w:type="spellStart"/>
+            <w:r>
+              <w:rPr>
+                <w:rFonts w:ascii="Calibri" w:eastAsia="Calibri" w:hAnsi="Calibri" w:cs="Calibri"/>
+              </w:rPr>
+              <w:t>empty</w:t>
+            </w:r>
+            <w:proofErr w:type="spellEnd"/>
+            <w:r>
+              <w:rPr>
+                <w:rFonts w:ascii="Calibri" w:eastAsia="Calibri" w:hAnsi="Calibri" w:cs="Calibri"/>
+              </w:rPr>
+              <w:t xml:space="preserve">                        </w:t>
+            </w:r>
+            <w:r>
+              <w:rPr>
+                <w:rFonts w:ascii="Calibri" w:eastAsia="Calibri" w:hAnsi="Calibri" w:cs="Calibri"/>
+              </w:rPr>
+              <w:t xml:space="preserve">    </w:t>
+            </w:r>
+            <w:r>
+              <w:rPr>
+                <w:rFonts w:ascii="Calibri" w:eastAsia="Calibri" w:hAnsi="Calibri" w:cs="Calibri"/>
+              </w:rPr>
+              <w:t xml:space="preserve">      </w:t>
             </w:r>
             <w:r>
               <w:rPr>
@@ -508,33 +494,33 @@
               <w:rPr>
                 <w:rFonts w:ascii="Calibri" w:eastAsia="Calibri" w:hAnsi="Calibri" w:cs="Calibri"/>
               </w:rPr>
-              <w:t>insert</w:t>
-            </w:r>
-            <w:r>
-              <w:rPr>
-                <w:rFonts w:ascii="Calibri" w:eastAsia="Calibri" w:hAnsi="Calibri" w:cs="Calibri"/>
-              </w:rPr>
-              <w:t>Vertex&amp;Edge</w:t>
-            </w:r>
-            <w:proofErr w:type="spellEnd"/>
-            <w:r>
-              <w:rPr>
-                <w:rFonts w:ascii="Calibri" w:eastAsia="Calibri" w:hAnsi="Calibri" w:cs="Calibri"/>
-              </w:rPr>
-              <w:t xml:space="preserve">   </w:t>
-            </w:r>
-            <w:proofErr w:type="spellStart"/>
-            <w:r>
-              <w:rPr>
-                <w:rFonts w:ascii="Calibri" w:eastAsia="Calibri" w:hAnsi="Calibri" w:cs="Calibri"/>
-              </w:rPr>
-              <w:t>Obje</w:t>
-            </w:r>
-            <w:r>
-              <w:rPr>
-                <w:rFonts w:ascii="Calibri" w:eastAsia="Calibri" w:hAnsi="Calibri" w:cs="Calibri"/>
-              </w:rPr>
-              <w:t>ct</w:t>
+              <w:t>I</w:t>
+            </w:r>
+            <w:r>
+              <w:rPr>
+                <w:rFonts w:ascii="Calibri" w:eastAsia="Calibri" w:hAnsi="Calibri" w:cs="Calibri"/>
+              </w:rPr>
+              <w:t>nsert</w:t>
+            </w:r>
+            <w:proofErr w:type="spellEnd"/>
+            <w:r>
+              <w:rPr>
+                <w:rFonts w:ascii="Calibri" w:eastAsia="Calibri" w:hAnsi="Calibri" w:cs="Calibri"/>
+              </w:rPr>
+              <w:t xml:space="preserve">                    </w:t>
+            </w:r>
+            <w:r>
+              <w:rPr>
+                <w:rFonts w:ascii="Calibri" w:eastAsia="Calibri" w:hAnsi="Calibri" w:cs="Calibri"/>
+              </w:rPr>
+              <w:t xml:space="preserve"> </w:t>
+            </w:r>
+            <w:proofErr w:type="spellStart"/>
+            <w:r>
+              <w:rPr>
+                <w:rFonts w:ascii="Calibri" w:eastAsia="Calibri" w:hAnsi="Calibri" w:cs="Calibri"/>
+              </w:rPr>
+              <w:t>Object</w:t>
             </w:r>
             <w:proofErr w:type="spellEnd"/>
             <w:r>
@@ -544,38 +530,18 @@
               <w:t xml:space="preserve">, </w:t>
             </w:r>
             <w:proofErr w:type="spellStart"/>
-            <w:proofErr w:type="gramStart"/>
-            <w:r>
-              <w:rPr>
-                <w:rFonts w:ascii="Calibri" w:eastAsia="Calibri" w:hAnsi="Calibri" w:cs="Calibri"/>
-              </w:rPr>
-              <w:t>Obje</w:t>
-            </w:r>
-            <w:r>
-              <w:rPr>
-                <w:rFonts w:ascii="Calibri" w:eastAsia="Calibri" w:hAnsi="Calibri" w:cs="Calibri"/>
-              </w:rPr>
-              <w:t>ct</w:t>
-            </w:r>
-            <w:proofErr w:type="spellEnd"/>
-            <w:r>
-              <w:rPr>
-                <w:rFonts w:ascii="Calibri" w:eastAsia="Calibri" w:hAnsi="Calibri" w:cs="Calibri"/>
-              </w:rPr>
-              <w:t xml:space="preserve"> </w:t>
-            </w:r>
-            <w:r>
-              <w:rPr>
-                <w:rFonts w:ascii="Calibri" w:eastAsia="Calibri" w:hAnsi="Calibri" w:cs="Calibri"/>
-              </w:rPr>
-              <w:t>,</w:t>
-            </w:r>
-            <w:proofErr w:type="gramEnd"/>
-            <w:r>
-              <w:rPr>
-                <w:rFonts w:ascii="Calibri" w:eastAsia="Calibri" w:hAnsi="Calibri" w:cs="Calibri"/>
-              </w:rPr>
-              <w:t xml:space="preserve"> </w:t>
+            <w:r>
+              <w:rPr>
+                <w:rFonts w:ascii="Calibri" w:eastAsia="Calibri" w:hAnsi="Calibri" w:cs="Calibri"/>
+              </w:rPr>
+              <w:t>Object</w:t>
+            </w:r>
+            <w:proofErr w:type="spellEnd"/>
+            <w:r>
+              <w:rPr>
+                <w:rFonts w:ascii="Calibri" w:eastAsia="Calibri" w:hAnsi="Calibri" w:cs="Calibri"/>
+              </w:rPr>
+              <w:t xml:space="preserve"> , </w:t>
             </w:r>
             <w:proofErr w:type="spellStart"/>
             <w:r>
@@ -589,7 +555,19 @@
               <w:rPr>
                 <w:rFonts w:ascii="Calibri" w:eastAsia="Calibri" w:hAnsi="Calibri" w:cs="Calibri"/>
               </w:rPr>
-              <w:t xml:space="preserve">            </w:t>
+              <w:t xml:space="preserve">           </w:t>
+            </w:r>
+            <w:r>
+              <w:rPr>
+                <w:rFonts w:ascii="Calibri" w:eastAsia="Calibri" w:hAnsi="Calibri" w:cs="Calibri"/>
+              </w:rPr>
+              <w:t xml:space="preserve">       </w:t>
+            </w:r>
+            <w:r>
+              <w:rPr>
+                <w:rFonts w:ascii="Calibri" w:eastAsia="Calibri" w:hAnsi="Calibri" w:cs="Calibri"/>
+              </w:rPr>
+              <w:t xml:space="preserve"> </w:t>
             </w:r>
             <w:r>
               <w:rPr>
@@ -641,7 +619,6 @@
               <w:t xml:space="preserve">                       </w:t>
             </w:r>
             <w:proofErr w:type="spellStart"/>
-            <w:proofErr w:type="gramStart"/>
             <w:r>
               <w:rPr>
                 <w:rFonts w:ascii="Calibri" w:eastAsia="Calibri" w:hAnsi="Calibri" w:cs="Calibri"/>
@@ -653,14 +630,7 @@
               <w:rPr>
                 <w:rFonts w:ascii="Calibri" w:eastAsia="Calibri" w:hAnsi="Calibri" w:cs="Calibri"/>
               </w:rPr>
-              <w:t xml:space="preserve"> ,</w:t>
-            </w:r>
-            <w:proofErr w:type="gramEnd"/>
-            <w:r>
-              <w:rPr>
-                <w:rFonts w:ascii="Calibri" w:eastAsia="Calibri" w:hAnsi="Calibri" w:cs="Calibri"/>
-              </w:rPr>
-              <w:t xml:space="preserve"> </w:t>
+              <w:t xml:space="preserve"> , </w:t>
             </w:r>
             <w:proofErr w:type="spellStart"/>
             <w:r>
@@ -716,6 +686,75 @@
               <w:rPr>
                 <w:rFonts w:ascii="Calibri" w:eastAsia="Calibri" w:hAnsi="Calibri" w:cs="Calibri"/>
               </w:rPr>
+              <w:t>floydWarshall</w:t>
+            </w:r>
+            <w:proofErr w:type="spellEnd"/>
+            <w:r>
+              <w:rPr>
+                <w:rFonts w:ascii="Calibri" w:eastAsia="Calibri" w:hAnsi="Calibri" w:cs="Calibri"/>
+              </w:rPr>
+              <w:t xml:space="preserve">             </w:t>
+            </w:r>
+            <w:proofErr w:type="spellStart"/>
+            <w:r>
+              <w:rPr>
+                <w:rFonts w:ascii="Calibri" w:eastAsia="Calibri" w:hAnsi="Calibri" w:cs="Calibri"/>
+              </w:rPr>
+              <w:t>int</w:t>
+            </w:r>
+            <w:proofErr w:type="spellEnd"/>
+            <w:r>
+              <w:rPr>
+                <w:rFonts w:ascii="Calibri" w:eastAsia="Calibri" w:hAnsi="Calibri" w:cs="Calibri"/>
+              </w:rPr>
+              <w:t xml:space="preserve"> [][]</w:t>
+            </w:r>
+            <w:r>
+              <w:rPr>
+                <w:rFonts w:ascii="Calibri" w:eastAsia="Calibri" w:hAnsi="Calibri" w:cs="Calibri"/>
+              </w:rPr>
+              <w:t xml:space="preserve">                                  </w:t>
+            </w:r>
+            <w:r>
+              <w:rPr>
+                <w:rFonts w:ascii="Calibri" w:eastAsia="Calibri" w:hAnsi="Calibri" w:cs="Calibri"/>
+              </w:rPr>
+              <w:sym w:font="Wingdings" w:char="F0E0"/>
+            </w:r>
+            <w:r>
+              <w:rPr>
+                <w:rFonts w:ascii="Calibri" w:eastAsia="Calibri" w:hAnsi="Calibri" w:cs="Calibri"/>
+              </w:rPr>
+              <w:t xml:space="preserve"> </w:t>
+            </w:r>
+            <w:proofErr w:type="spellStart"/>
+            <w:r>
+              <w:rPr>
+                <w:rFonts w:ascii="Calibri" w:eastAsia="Calibri" w:hAnsi="Calibri" w:cs="Calibri"/>
+              </w:rPr>
+              <w:t>int</w:t>
+            </w:r>
+            <w:proofErr w:type="spellEnd"/>
+          </w:p>
+          <w:p>
+            <w:pPr>
+              <w:pStyle w:val="Prrafodelista"/>
+              <w:widowControl w:val="0"/>
+              <w:numPr>
+                <w:ilvl w:val="0"/>
+                <w:numId w:val="1"/>
+              </w:numPr>
+              <w:spacing w:line="240" w:lineRule="auto"/>
+              <w:jc w:val="both"/>
+              <w:rPr>
+                <w:rFonts w:ascii="Calibri" w:eastAsia="Calibri" w:hAnsi="Calibri" w:cs="Calibri"/>
+              </w:rPr>
+            </w:pPr>
+            <w:proofErr w:type="spellStart"/>
+            <w:r>
+              <w:rPr>
+                <w:rFonts w:ascii="Calibri" w:eastAsia="Calibri" w:hAnsi="Calibri" w:cs="Calibri"/>
+              </w:rPr>
               <w:t>bfs</w:t>
             </w:r>
             <w:proofErr w:type="spellEnd"/>
@@ -763,7 +802,283 @@
               <w:rPr>
                 <w:rFonts w:ascii="Calibri" w:eastAsia="Calibri" w:hAnsi="Calibri" w:cs="Calibri"/>
               </w:rPr>
-              <w:t xml:space="preserve">                        </w:t>
+              <w:t xml:space="preserve">       </w:t>
+            </w:r>
+          </w:p>
+          <w:p>
+            <w:pPr>
+              <w:pStyle w:val="Prrafodelista"/>
+              <w:widowControl w:val="0"/>
+              <w:numPr>
+                <w:ilvl w:val="0"/>
+                <w:numId w:val="1"/>
+              </w:numPr>
+              <w:spacing w:line="240" w:lineRule="auto"/>
+              <w:jc w:val="both"/>
+              <w:rPr>
+                <w:rFonts w:ascii="Calibri" w:eastAsia="Calibri" w:hAnsi="Calibri" w:cs="Calibri"/>
+              </w:rPr>
+            </w:pPr>
+            <w:proofErr w:type="spellStart"/>
+            <w:r>
+              <w:rPr>
+                <w:rFonts w:ascii="Calibri" w:eastAsia="Calibri" w:hAnsi="Calibri" w:cs="Calibri"/>
+              </w:rPr>
+              <w:t>dfs</w:t>
+            </w:r>
+            <w:proofErr w:type="spellEnd"/>
+            <w:r>
+              <w:rPr>
+                <w:rFonts w:ascii="Calibri" w:eastAsia="Calibri" w:hAnsi="Calibri" w:cs="Calibri"/>
+              </w:rPr>
+              <w:t xml:space="preserve">                                </w:t>
+            </w:r>
+            <w:proofErr w:type="spellStart"/>
+            <w:r>
+              <w:rPr>
+                <w:rFonts w:ascii="Calibri" w:eastAsia="Calibri" w:hAnsi="Calibri" w:cs="Calibri"/>
+              </w:rPr>
+              <w:t>Object</w:t>
+            </w:r>
+            <w:proofErr w:type="spellEnd"/>
+            <w:r>
+              <w:rPr>
+                <w:rFonts w:ascii="Calibri" w:eastAsia="Calibri" w:hAnsi="Calibri" w:cs="Calibri"/>
+              </w:rPr>
+              <w:t xml:space="preserve">                                  </w:t>
+            </w:r>
+            <w:r>
+              <w:rPr>
+                <w:rFonts w:ascii="Calibri" w:eastAsia="Calibri" w:hAnsi="Calibri" w:cs="Calibri"/>
+              </w:rPr>
+              <w:sym w:font="Wingdings" w:char="F0E0"/>
+            </w:r>
+            <w:r>
+              <w:rPr>
+                <w:rFonts w:ascii="Calibri" w:eastAsia="Calibri" w:hAnsi="Calibri" w:cs="Calibri"/>
+              </w:rPr>
+              <w:t xml:space="preserve"> </w:t>
+            </w:r>
+            <w:proofErr w:type="spellStart"/>
+            <w:r>
+              <w:rPr>
+                <w:rFonts w:ascii="Calibri" w:eastAsia="Calibri" w:hAnsi="Calibri" w:cs="Calibri"/>
+              </w:rPr>
+              <w:t>boolean</w:t>
+            </w:r>
+            <w:proofErr w:type="spellEnd"/>
+          </w:p>
+          <w:p>
+            <w:pPr>
+              <w:pStyle w:val="Prrafodelista"/>
+              <w:widowControl w:val="0"/>
+              <w:numPr>
+                <w:ilvl w:val="0"/>
+                <w:numId w:val="1"/>
+              </w:numPr>
+              <w:spacing w:line="240" w:lineRule="auto"/>
+              <w:jc w:val="both"/>
+              <w:rPr>
+                <w:rFonts w:ascii="Calibri" w:eastAsia="Calibri" w:hAnsi="Calibri" w:cs="Calibri"/>
+              </w:rPr>
+            </w:pPr>
+            <w:proofErr w:type="spellStart"/>
+            <w:r>
+              <w:rPr>
+                <w:rFonts w:ascii="Calibri" w:eastAsia="Calibri" w:hAnsi="Calibri" w:cs="Calibri"/>
+              </w:rPr>
+              <w:t>primMST</w:t>
+            </w:r>
+            <w:proofErr w:type="spellEnd"/>
+            <w:r>
+              <w:rPr>
+                <w:rFonts w:ascii="Calibri" w:eastAsia="Calibri" w:hAnsi="Calibri" w:cs="Calibri"/>
+              </w:rPr>
+              <w:t xml:space="preserve">                   </w:t>
+            </w:r>
+            <w:r>
+              <w:rPr>
+                <w:rFonts w:ascii="Calibri" w:eastAsia="Calibri" w:hAnsi="Calibri" w:cs="Calibri"/>
+              </w:rPr>
+              <w:t xml:space="preserve">  </w:t>
+            </w:r>
+            <w:proofErr w:type="spellStart"/>
+            <w:r>
+              <w:rPr>
+                <w:rFonts w:ascii="Calibri" w:eastAsia="Calibri" w:hAnsi="Calibri" w:cs="Calibri"/>
+              </w:rPr>
+              <w:t>Object</w:t>
+            </w:r>
+            <w:proofErr w:type="spellEnd"/>
+            <w:r>
+              <w:rPr>
+                <w:rFonts w:ascii="Calibri" w:eastAsia="Calibri" w:hAnsi="Calibri" w:cs="Calibri"/>
+              </w:rPr>
+              <w:t xml:space="preserve">                                  </w:t>
+            </w:r>
+            <w:r>
+              <w:rPr>
+                <w:rFonts w:ascii="Calibri" w:eastAsia="Calibri" w:hAnsi="Calibri" w:cs="Calibri"/>
+              </w:rPr>
+              <w:sym w:font="Wingdings" w:char="F0E0"/>
+            </w:r>
+            <w:r>
+              <w:rPr>
+                <w:rFonts w:ascii="Calibri" w:eastAsia="Calibri" w:hAnsi="Calibri" w:cs="Calibri"/>
+              </w:rPr>
+              <w:t xml:space="preserve"> </w:t>
+            </w:r>
+            <w:proofErr w:type="spellStart"/>
+            <w:r>
+              <w:rPr>
+                <w:rFonts w:ascii="Calibri" w:eastAsia="Calibri" w:hAnsi="Calibri" w:cs="Calibri"/>
+              </w:rPr>
+              <w:t>object</w:t>
+            </w:r>
+            <w:proofErr w:type="spellEnd"/>
+          </w:p>
+          <w:p>
+            <w:pPr>
+              <w:pStyle w:val="Prrafodelista"/>
+              <w:widowControl w:val="0"/>
+              <w:numPr>
+                <w:ilvl w:val="0"/>
+                <w:numId w:val="1"/>
+              </w:numPr>
+              <w:spacing w:line="240" w:lineRule="auto"/>
+              <w:jc w:val="both"/>
+              <w:rPr>
+                <w:rFonts w:ascii="Calibri" w:eastAsia="Calibri" w:hAnsi="Calibri" w:cs="Calibri"/>
+              </w:rPr>
+            </w:pPr>
+            <w:proofErr w:type="spellStart"/>
+            <w:r>
+              <w:rPr>
+                <w:rFonts w:ascii="Calibri" w:eastAsia="Calibri" w:hAnsi="Calibri" w:cs="Calibri"/>
+              </w:rPr>
+              <w:t>k</w:t>
+            </w:r>
+            <w:r>
+              <w:rPr>
+                <w:rFonts w:ascii="Calibri" w:eastAsia="Calibri" w:hAnsi="Calibri" w:cs="Calibri"/>
+              </w:rPr>
+              <w:t>ruskalMST</w:t>
+            </w:r>
+            <w:proofErr w:type="spellEnd"/>
+            <w:r>
+              <w:rPr>
+                <w:rFonts w:ascii="Calibri" w:eastAsia="Calibri" w:hAnsi="Calibri" w:cs="Calibri"/>
+              </w:rPr>
+              <w:t xml:space="preserve">                </w:t>
+            </w:r>
+            <w:r>
+              <w:rPr>
+                <w:rFonts w:ascii="Calibri" w:eastAsia="Calibri" w:hAnsi="Calibri" w:cs="Calibri"/>
+              </w:rPr>
+              <w:t xml:space="preserve"> </w:t>
+            </w:r>
+            <w:proofErr w:type="spellStart"/>
+            <w:r>
+              <w:rPr>
+                <w:rFonts w:ascii="Calibri" w:eastAsia="Calibri" w:hAnsi="Calibri" w:cs="Calibri"/>
+              </w:rPr>
+              <w:t>Object</w:t>
+            </w:r>
+            <w:proofErr w:type="spellEnd"/>
+            <w:r>
+              <w:rPr>
+                <w:rFonts w:ascii="Calibri" w:eastAsia="Calibri" w:hAnsi="Calibri" w:cs="Calibri"/>
+              </w:rPr>
+              <w:t xml:space="preserve">                                  </w:t>
+            </w:r>
+            <w:r>
+              <w:rPr>
+                <w:rFonts w:ascii="Calibri" w:eastAsia="Calibri" w:hAnsi="Calibri" w:cs="Calibri"/>
+              </w:rPr>
+              <w:sym w:font="Wingdings" w:char="F0E0"/>
+            </w:r>
+            <w:r>
+              <w:rPr>
+                <w:rFonts w:ascii="Calibri" w:eastAsia="Calibri" w:hAnsi="Calibri" w:cs="Calibri"/>
+              </w:rPr>
+              <w:t xml:space="preserve"> </w:t>
+            </w:r>
+            <w:proofErr w:type="spellStart"/>
+            <w:r>
+              <w:rPr>
+                <w:rFonts w:ascii="Calibri" w:eastAsia="Calibri" w:hAnsi="Calibri" w:cs="Calibri"/>
+              </w:rPr>
+              <w:t>object</w:t>
+            </w:r>
+            <w:proofErr w:type="spellEnd"/>
+            <w:r>
+              <w:rPr>
+                <w:rFonts w:ascii="Calibri" w:eastAsia="Calibri" w:hAnsi="Calibri" w:cs="Calibri"/>
+              </w:rPr>
+              <w:t xml:space="preserve"> </w:t>
+            </w:r>
+          </w:p>
+          <w:p>
+            <w:pPr>
+              <w:pStyle w:val="Prrafodelista"/>
+              <w:widowControl w:val="0"/>
+              <w:numPr>
+                <w:ilvl w:val="0"/>
+                <w:numId w:val="1"/>
+              </w:numPr>
+              <w:spacing w:line="240" w:lineRule="auto"/>
+              <w:jc w:val="both"/>
+              <w:rPr>
+                <w:rFonts w:ascii="Calibri" w:eastAsia="Calibri" w:hAnsi="Calibri" w:cs="Calibri"/>
+              </w:rPr>
+            </w:pPr>
+            <w:proofErr w:type="spellStart"/>
+            <w:r>
+              <w:rPr>
+                <w:rFonts w:ascii="Calibri" w:eastAsia="Calibri" w:hAnsi="Calibri" w:cs="Calibri"/>
+              </w:rPr>
+              <w:t>delete</w:t>
+            </w:r>
+            <w:proofErr w:type="spellEnd"/>
+            <w:r>
+              <w:rPr>
+                <w:rFonts w:ascii="Calibri" w:eastAsia="Calibri" w:hAnsi="Calibri" w:cs="Calibri"/>
+              </w:rPr>
+              <w:t xml:space="preserve">                           </w:t>
+            </w:r>
+            <w:proofErr w:type="spellStart"/>
+            <w:r>
+              <w:rPr>
+                <w:rFonts w:ascii="Calibri" w:eastAsia="Calibri" w:hAnsi="Calibri" w:cs="Calibri"/>
+              </w:rPr>
+              <w:t>object</w:t>
+            </w:r>
+            <w:proofErr w:type="spellEnd"/>
+            <w:r>
+              <w:rPr>
+                <w:rFonts w:ascii="Calibri" w:eastAsia="Calibri" w:hAnsi="Calibri" w:cs="Calibri"/>
+              </w:rPr>
+              <w:t xml:space="preserve">                                  </w:t>
+            </w:r>
+            <w:r>
+              <w:rPr>
+                <w:rFonts w:ascii="Calibri" w:eastAsia="Calibri" w:hAnsi="Calibri" w:cs="Calibri"/>
+              </w:rPr>
+              <w:sym w:font="Wingdings" w:char="F0E0"/>
+            </w:r>
+            <w:proofErr w:type="spellStart"/>
+            <w:r>
+              <w:rPr>
+                <w:rFonts w:ascii="Calibri" w:eastAsia="Calibri" w:hAnsi="Calibri" w:cs="Calibri"/>
+              </w:rPr>
+              <w:t>boolean</w:t>
+            </w:r>
+            <w:proofErr w:type="spellEnd"/>
+            <w:r>
+              <w:rPr>
+                <w:rFonts w:ascii="Calibri" w:eastAsia="Calibri" w:hAnsi="Calibri" w:cs="Calibri"/>
+              </w:rPr>
+              <w:t xml:space="preserve"> </w:t>
             </w:r>
           </w:p>
         </w:tc>
@@ -835,7 +1150,6 @@
               </w:rPr>
             </w:pPr>
             <w:proofErr w:type="spellStart"/>
-            <w:proofErr w:type="gramStart"/>
             <w:r>
               <w:rPr>
                 <w:rFonts w:ascii="Calibri" w:eastAsia="Calibri" w:hAnsi="Calibri" w:cs="Calibri"/>
@@ -847,14 +1161,7 @@
               <w:rPr>
                 <w:rFonts w:ascii="Calibri" w:eastAsia="Calibri" w:hAnsi="Calibri" w:cs="Calibri"/>
               </w:rPr>
-              <w:t>(</w:t>
-            </w:r>
-            <w:proofErr w:type="gramEnd"/>
-            <w:r>
-              <w:rPr>
-                <w:rFonts w:ascii="Calibri" w:eastAsia="Calibri" w:hAnsi="Calibri" w:cs="Calibri"/>
-              </w:rPr>
-              <w:t>)</w:t>
+              <w:t>()</w:t>
             </w:r>
           </w:p>
           <w:p>
@@ -986,21 +1293,7 @@
               <w:rPr>
                 <w:rFonts w:ascii="Calibri" w:eastAsia="Calibri" w:hAnsi="Calibri" w:cs="Calibri"/>
               </w:rPr>
-              <w:t>{</w:t>
-            </w:r>
-            <w:proofErr w:type="gramStart"/>
-            <w:r>
-              <w:rPr>
-                <w:rFonts w:ascii="Calibri" w:eastAsia="Calibri" w:hAnsi="Calibri" w:cs="Calibri"/>
-              </w:rPr>
-              <w:t>pre :</w:t>
-            </w:r>
-            <w:proofErr w:type="gramEnd"/>
-            <w:r>
-              <w:rPr>
-                <w:rFonts w:ascii="Calibri" w:eastAsia="Calibri" w:hAnsi="Calibri" w:cs="Calibri"/>
-              </w:rPr>
-              <w:t xml:space="preserve"> </w:t>
+              <w:t xml:space="preserve">{pre : </w:t>
             </w:r>
             <w:proofErr w:type="spellStart"/>
             <w:r>
@@ -1034,25 +1327,11 @@
                 <w:rFonts w:ascii="Calibri" w:eastAsia="Calibri" w:hAnsi="Calibri" w:cs="Calibri"/>
               </w:rPr>
             </w:pPr>
-            <w:proofErr w:type="gramStart"/>
-            <w:r>
-              <w:rPr>
-                <w:rFonts w:ascii="Calibri" w:eastAsia="Calibri" w:hAnsi="Calibri" w:cs="Calibri"/>
-              </w:rPr>
-              <w:t>{ post</w:t>
-            </w:r>
-            <w:proofErr w:type="gramEnd"/>
-            <w:r>
-              <w:rPr>
-                <w:rFonts w:ascii="Calibri" w:eastAsia="Calibri" w:hAnsi="Calibri" w:cs="Calibri"/>
-              </w:rPr>
-              <w:t xml:space="preserve"> :</w:t>
-            </w:r>
-            <w:r>
-              <w:rPr>
-                <w:rFonts w:ascii="Calibri" w:eastAsia="Calibri" w:hAnsi="Calibri" w:cs="Calibri"/>
-              </w:rPr>
-              <w:t xml:space="preserve"> </w:t>
+            <w:r>
+              <w:rPr>
+                <w:rFonts w:ascii="Calibri" w:eastAsia="Calibri" w:hAnsi="Calibri" w:cs="Calibri"/>
+              </w:rPr>
+              <w:t xml:space="preserve">{ post : </w:t>
             </w:r>
             <w:proofErr w:type="spellStart"/>
             <w:r>
@@ -1066,13 +1345,7 @@
               <w:rPr>
                 <w:rFonts w:ascii="Calibri" w:eastAsia="Calibri" w:hAnsi="Calibri" w:cs="Calibri"/>
               </w:rPr>
-              <w:t xml:space="preserve">= { </w:t>
-            </w:r>
-            <w:r>
-              <w:rPr>
-                <w:rFonts w:ascii="Calibri" w:eastAsia="Calibri" w:hAnsi="Calibri" w:cs="Calibri"/>
-              </w:rPr>
-              <w:t>v=</w:t>
+              <w:t>= { v=</w:t>
             </w:r>
             <w:proofErr w:type="spellStart"/>
             <w:r>
@@ -1100,13 +1373,7 @@
               <w:rPr>
                 <w:rFonts w:ascii="Calibri" w:eastAsia="Calibri" w:hAnsi="Calibri" w:cs="Calibri"/>
               </w:rPr>
-              <w:t>=0</w:t>
-            </w:r>
-            <w:r>
-              <w:rPr>
-                <w:rFonts w:ascii="Calibri" w:eastAsia="Calibri" w:hAnsi="Calibri" w:cs="Calibri"/>
-              </w:rPr>
-              <w:t xml:space="preserve"> } }</w:t>
+              <w:t>=0 } }</w:t>
             </w:r>
           </w:p>
         </w:tc>
@@ -1171,7 +1438,6 @@
               </w:rPr>
             </w:pPr>
             <w:proofErr w:type="spellStart"/>
-            <w:proofErr w:type="gramStart"/>
             <w:r>
               <w:rPr>
                 <w:rFonts w:ascii="Calibri" w:eastAsia="Calibri" w:hAnsi="Calibri" w:cs="Calibri"/>
@@ -1183,14 +1449,7 @@
               <w:rPr>
                 <w:rFonts w:ascii="Calibri" w:eastAsia="Calibri" w:hAnsi="Calibri" w:cs="Calibri"/>
               </w:rPr>
-              <w:t>(</w:t>
-            </w:r>
-            <w:proofErr w:type="gramEnd"/>
-            <w:r>
-              <w:rPr>
-                <w:rFonts w:ascii="Calibri" w:eastAsia="Calibri" w:hAnsi="Calibri" w:cs="Calibri"/>
-              </w:rPr>
-              <w:t xml:space="preserve">V v, E </w:t>
+              <w:t xml:space="preserve">(V v, E </w:t>
             </w:r>
             <w:proofErr w:type="spellStart"/>
             <w:r>
@@ -1218,13 +1477,7 @@
               <w:rPr>
                 <w:rFonts w:ascii="Calibri" w:eastAsia="Calibri" w:hAnsi="Calibri" w:cs="Calibri"/>
               </w:rPr>
-              <w:t xml:space="preserve"> w</w:t>
-            </w:r>
-            <w:r>
-              <w:rPr>
-                <w:rFonts w:ascii="Calibri" w:eastAsia="Calibri" w:hAnsi="Calibri" w:cs="Calibri"/>
-              </w:rPr>
-              <w:t>)</w:t>
+              <w:t xml:space="preserve"> w)</w:t>
             </w:r>
           </w:p>
           <w:p>
@@ -1398,27 +1651,7 @@
               <w:rPr>
                 <w:rFonts w:ascii="Calibri" w:eastAsia="Calibri" w:hAnsi="Calibri" w:cs="Calibri"/>
               </w:rPr>
-              <w:t>{</w:t>
-            </w:r>
-            <w:proofErr w:type="gramStart"/>
-            <w:r>
-              <w:rPr>
-                <w:rFonts w:ascii="Calibri" w:eastAsia="Calibri" w:hAnsi="Calibri" w:cs="Calibri"/>
-              </w:rPr>
-              <w:t>pre :</w:t>
-            </w:r>
-            <w:proofErr w:type="gramEnd"/>
-            <w:r>
-              <w:rPr>
-                <w:rFonts w:ascii="Calibri" w:eastAsia="Calibri" w:hAnsi="Calibri" w:cs="Calibri"/>
-              </w:rPr>
-              <w:t xml:space="preserve"> </w:t>
-            </w:r>
-            <w:r>
-              <w:rPr>
-                <w:rFonts w:ascii="Calibri" w:eastAsia="Calibri" w:hAnsi="Calibri" w:cs="Calibri"/>
-              </w:rPr>
-              <w:t>w!=0,v!=</w:t>
+              <w:t>{pre : w!=0,v!=</w:t>
             </w:r>
             <w:proofErr w:type="spellStart"/>
             <w:r>
@@ -1466,19 +1699,11 @@
                 <w:rFonts w:ascii="Calibri" w:eastAsia="Calibri" w:hAnsi="Calibri" w:cs="Calibri"/>
               </w:rPr>
             </w:pPr>
-            <w:proofErr w:type="gramStart"/>
-            <w:r>
-              <w:rPr>
-                <w:rFonts w:ascii="Calibri" w:eastAsia="Calibri" w:hAnsi="Calibri" w:cs="Calibri"/>
-              </w:rPr>
-              <w:t>{ post</w:t>
-            </w:r>
-            <w:proofErr w:type="gramEnd"/>
-            <w:r>
-              <w:rPr>
-                <w:rFonts w:ascii="Calibri" w:eastAsia="Calibri" w:hAnsi="Calibri" w:cs="Calibri"/>
-              </w:rPr>
-              <w:t xml:space="preserve"> : </w:t>
+            <w:r>
+              <w:rPr>
+                <w:rFonts w:ascii="Calibri" w:eastAsia="Calibri" w:hAnsi="Calibri" w:cs="Calibri"/>
+              </w:rPr>
+              <w:t xml:space="preserve">{ post : </w:t>
             </w:r>
             <w:proofErr w:type="spellStart"/>
             <w:r>
@@ -1690,27 +1915,397 @@
               <w:rPr>
                 <w:rFonts w:ascii="Calibri" w:eastAsia="Calibri" w:hAnsi="Calibri" w:cs="Calibri"/>
               </w:rPr>
+              <w:t xml:space="preserve"> (V </w:t>
+            </w:r>
+            <w:proofErr w:type="spellStart"/>
+            <w:r>
+              <w:rPr>
+                <w:rFonts w:ascii="Calibri" w:eastAsia="Calibri" w:hAnsi="Calibri" w:cs="Calibri"/>
+              </w:rPr>
+              <w:t>v</w:t>
+            </w:r>
+            <w:proofErr w:type="spellEnd"/>
+            <w:r>
+              <w:rPr>
+                <w:rFonts w:ascii="Calibri" w:eastAsia="Calibri" w:hAnsi="Calibri" w:cs="Calibri"/>
+              </w:rPr>
+              <w:t>, V v)</w:t>
+            </w:r>
+          </w:p>
+          <w:p>
+            <w:pPr>
+              <w:widowControl w:val="0"/>
+              <w:jc w:val="both"/>
+              <w:rPr>
+                <w:rFonts w:ascii="Calibri" w:eastAsia="Calibri" w:hAnsi="Calibri" w:cs="Calibri"/>
+              </w:rPr>
+            </w:pPr>
+          </w:p>
+          <w:p>
+            <w:pPr>
+              <w:widowControl w:val="0"/>
+              <w:jc w:val="both"/>
+              <w:rPr>
+                <w:rFonts w:ascii="Calibri" w:eastAsia="Calibri" w:hAnsi="Calibri" w:cs="Calibri"/>
+              </w:rPr>
+            </w:pPr>
+            <w:r>
+              <w:rPr>
+                <w:rFonts w:ascii="Calibri" w:eastAsia="Calibri" w:hAnsi="Calibri" w:cs="Calibri"/>
+              </w:rPr>
+              <w:t>“</w:t>
+            </w:r>
+            <w:proofErr w:type="spellStart"/>
+            <w:r>
+              <w:rPr>
+                <w:rFonts w:ascii="Calibri" w:eastAsia="Calibri" w:hAnsi="Calibri" w:cs="Calibri"/>
+              </w:rPr>
+              <w:t>From</w:t>
+            </w:r>
+            <w:proofErr w:type="spellEnd"/>
+            <w:r>
+              <w:rPr>
+                <w:rFonts w:ascii="Calibri" w:eastAsia="Calibri" w:hAnsi="Calibri" w:cs="Calibri"/>
+              </w:rPr>
+              <w:t xml:space="preserve"> </w:t>
+            </w:r>
+            <w:proofErr w:type="spellStart"/>
+            <w:r>
+              <w:rPr>
+                <w:rFonts w:ascii="Calibri" w:eastAsia="Calibri" w:hAnsi="Calibri" w:cs="Calibri"/>
+              </w:rPr>
+              <w:t>vertex</w:t>
+            </w:r>
+            <w:proofErr w:type="spellEnd"/>
+            <w:r>
+              <w:rPr>
+                <w:rFonts w:ascii="Calibri" w:eastAsia="Calibri" w:hAnsi="Calibri" w:cs="Calibri"/>
+              </w:rPr>
+              <w:t xml:space="preserve"> v, </w:t>
+            </w:r>
+            <w:proofErr w:type="spellStart"/>
+            <w:r>
+              <w:rPr>
+                <w:rFonts w:ascii="Calibri" w:eastAsia="Calibri" w:hAnsi="Calibri" w:cs="Calibri"/>
+              </w:rPr>
+              <w:t>travel</w:t>
+            </w:r>
+            <w:proofErr w:type="spellEnd"/>
+            <w:r>
+              <w:rPr>
+                <w:rFonts w:ascii="Calibri" w:eastAsia="Calibri" w:hAnsi="Calibri" w:cs="Calibri"/>
+              </w:rPr>
+              <w:t xml:space="preserve"> </w:t>
+            </w:r>
+            <w:proofErr w:type="spellStart"/>
+            <w:r>
+              <w:rPr>
+                <w:rFonts w:ascii="Calibri" w:eastAsia="Calibri" w:hAnsi="Calibri" w:cs="Calibri"/>
+              </w:rPr>
+              <w:t>the</w:t>
+            </w:r>
+            <w:proofErr w:type="spellEnd"/>
+            <w:r>
+              <w:rPr>
+                <w:rFonts w:ascii="Calibri" w:eastAsia="Calibri" w:hAnsi="Calibri" w:cs="Calibri"/>
+              </w:rPr>
+              <w:t xml:space="preserve"> </w:t>
+            </w:r>
+            <w:proofErr w:type="spellStart"/>
+            <w:r>
+              <w:rPr>
+                <w:rFonts w:ascii="Calibri" w:eastAsia="Calibri" w:hAnsi="Calibri" w:cs="Calibri"/>
+              </w:rPr>
+              <w:t>minimum</w:t>
+            </w:r>
+            <w:proofErr w:type="spellEnd"/>
+            <w:r>
+              <w:rPr>
+                <w:rFonts w:ascii="Calibri" w:eastAsia="Calibri" w:hAnsi="Calibri" w:cs="Calibri"/>
+              </w:rPr>
+              <w:t xml:space="preserve"> </w:t>
+            </w:r>
+            <w:proofErr w:type="spellStart"/>
+            <w:r>
+              <w:rPr>
+                <w:rFonts w:ascii="Calibri" w:eastAsia="Calibri" w:hAnsi="Calibri" w:cs="Calibri"/>
+              </w:rPr>
+              <w:t>distance</w:t>
+            </w:r>
+            <w:proofErr w:type="spellEnd"/>
+            <w:r>
+              <w:rPr>
+                <w:rFonts w:ascii="Calibri" w:eastAsia="Calibri" w:hAnsi="Calibri" w:cs="Calibri"/>
+              </w:rPr>
+              <w:t xml:space="preserve"> </w:t>
+            </w:r>
+            <w:proofErr w:type="spellStart"/>
+            <w:r>
+              <w:rPr>
+                <w:rFonts w:ascii="Calibri" w:eastAsia="Calibri" w:hAnsi="Calibri" w:cs="Calibri"/>
+              </w:rPr>
+              <w:t>to</w:t>
+            </w:r>
+            <w:proofErr w:type="spellEnd"/>
+            <w:r>
+              <w:rPr>
+                <w:rFonts w:ascii="Calibri" w:eastAsia="Calibri" w:hAnsi="Calibri" w:cs="Calibri"/>
+              </w:rPr>
+              <w:t xml:space="preserve"> </w:t>
+            </w:r>
+            <w:proofErr w:type="spellStart"/>
+            <w:r>
+              <w:rPr>
+                <w:rFonts w:ascii="Calibri" w:eastAsia="Calibri" w:hAnsi="Calibri" w:cs="Calibri"/>
+              </w:rPr>
+              <w:t>another</w:t>
+            </w:r>
+            <w:proofErr w:type="spellEnd"/>
+            <w:r>
+              <w:rPr>
+                <w:rFonts w:ascii="Calibri" w:eastAsia="Calibri" w:hAnsi="Calibri" w:cs="Calibri"/>
+              </w:rPr>
+              <w:t xml:space="preserve"> </w:t>
+            </w:r>
+            <w:proofErr w:type="spellStart"/>
+            <w:r>
+              <w:rPr>
+                <w:rFonts w:ascii="Calibri" w:eastAsia="Calibri" w:hAnsi="Calibri" w:cs="Calibri"/>
+              </w:rPr>
+              <w:t>vertex</w:t>
+            </w:r>
+            <w:proofErr w:type="spellEnd"/>
+            <w:r>
+              <w:rPr>
+                <w:rFonts w:ascii="Calibri" w:eastAsia="Calibri" w:hAnsi="Calibri" w:cs="Calibri"/>
+              </w:rPr>
+              <w:t xml:space="preserve"> v</w:t>
+            </w:r>
+            <w:r>
+              <w:rPr>
+                <w:rFonts w:ascii="Calibri" w:eastAsia="Calibri" w:hAnsi="Calibri" w:cs="Calibri"/>
+              </w:rPr>
+              <w:t>”</w:t>
+            </w:r>
+          </w:p>
+          <w:p>
+            <w:pPr>
+              <w:widowControl w:val="0"/>
+              <w:jc w:val="both"/>
+              <w:rPr>
+                <w:rFonts w:ascii="Calibri" w:eastAsia="Calibri" w:hAnsi="Calibri" w:cs="Calibri"/>
+              </w:rPr>
+            </w:pPr>
+          </w:p>
+          <w:p>
+            <w:pPr>
+              <w:widowControl w:val="0"/>
+              <w:jc w:val="both"/>
+              <w:rPr>
+                <w:rFonts w:ascii="Calibri" w:eastAsia="Calibri" w:hAnsi="Calibri" w:cs="Calibri"/>
+              </w:rPr>
+            </w:pPr>
+            <w:r>
+              <w:rPr>
+                <w:rFonts w:ascii="Calibri" w:eastAsia="Calibri" w:hAnsi="Calibri" w:cs="Calibri"/>
+              </w:rPr>
+              <w:t>{pre : v!=</w:t>
+            </w:r>
+            <w:proofErr w:type="spellStart"/>
+            <w:r>
+              <w:rPr>
+                <w:rFonts w:ascii="Calibri" w:eastAsia="Calibri" w:hAnsi="Calibri" w:cs="Calibri"/>
+              </w:rPr>
+              <w:t>null</w:t>
+            </w:r>
+            <w:proofErr w:type="spellEnd"/>
+            <w:r>
+              <w:rPr>
+                <w:rFonts w:ascii="Calibri" w:eastAsia="Calibri" w:hAnsi="Calibri" w:cs="Calibri"/>
+              </w:rPr>
+              <w:t>, v!=</w:t>
+            </w:r>
+            <w:proofErr w:type="spellStart"/>
+            <w:r>
+              <w:rPr>
+                <w:rFonts w:ascii="Calibri" w:eastAsia="Calibri" w:hAnsi="Calibri" w:cs="Calibri"/>
+              </w:rPr>
+              <w:t>null</w:t>
+            </w:r>
+            <w:proofErr w:type="spellEnd"/>
+            <w:r>
+              <w:rPr>
+                <w:rFonts w:ascii="Calibri" w:eastAsia="Calibri" w:hAnsi="Calibri" w:cs="Calibri"/>
+              </w:rPr>
+              <w:t>}</w:t>
+            </w:r>
+          </w:p>
+          <w:p>
+            <w:pPr>
+              <w:widowControl w:val="0"/>
+              <w:jc w:val="both"/>
+              <w:rPr>
+                <w:rFonts w:ascii="Calibri" w:eastAsia="Calibri" w:hAnsi="Calibri" w:cs="Calibri"/>
+              </w:rPr>
+            </w:pPr>
+          </w:p>
+          <w:p>
+            <w:pPr>
+              <w:widowControl w:val="0"/>
+              <w:jc w:val="both"/>
+              <w:rPr>
+                <w:rFonts w:ascii="Calibri" w:eastAsia="Calibri" w:hAnsi="Calibri" w:cs="Calibri"/>
+              </w:rPr>
+            </w:pPr>
+            <w:r>
+              <w:rPr>
+                <w:rFonts w:ascii="Calibri" w:eastAsia="Calibri" w:hAnsi="Calibri" w:cs="Calibri"/>
+              </w:rPr>
+              <w:t xml:space="preserve">{ post : </w:t>
+            </w:r>
+            <w:proofErr w:type="spellStart"/>
+            <w:r>
+              <w:rPr>
+                <w:rFonts w:ascii="Calibri" w:eastAsia="Calibri" w:hAnsi="Calibri" w:cs="Calibri"/>
+              </w:rPr>
+              <w:t>int</w:t>
+            </w:r>
+            <w:proofErr w:type="spellEnd"/>
+            <w:r>
+              <w:rPr>
+                <w:rFonts w:ascii="Calibri" w:eastAsia="Calibri" w:hAnsi="Calibri" w:cs="Calibri"/>
+              </w:rPr>
+              <w:t xml:space="preserve">= { </w:t>
+            </w:r>
+            <w:proofErr w:type="spellStart"/>
+            <w:r>
+              <w:rPr>
+                <w:rFonts w:ascii="Calibri" w:eastAsia="Calibri" w:hAnsi="Calibri" w:cs="Calibri"/>
+              </w:rPr>
+              <w:t>distance</w:t>
+            </w:r>
+            <w:proofErr w:type="spellEnd"/>
+            <w:r>
+              <w:rPr>
+                <w:rFonts w:ascii="Calibri" w:eastAsia="Calibri" w:hAnsi="Calibri" w:cs="Calibri"/>
+              </w:rPr>
+              <w:t xml:space="preserve"> </w:t>
+            </w:r>
+            <w:proofErr w:type="spellStart"/>
+            <w:r>
+              <w:rPr>
+                <w:rFonts w:ascii="Calibri" w:eastAsia="Calibri" w:hAnsi="Calibri" w:cs="Calibri"/>
+              </w:rPr>
+              <w:t>between</w:t>
+            </w:r>
+            <w:proofErr w:type="spellEnd"/>
+            <w:r>
+              <w:rPr>
+                <w:rFonts w:ascii="Calibri" w:eastAsia="Calibri" w:hAnsi="Calibri" w:cs="Calibri"/>
+              </w:rPr>
+              <w:t xml:space="preserve"> </w:t>
+            </w:r>
+            <w:proofErr w:type="spellStart"/>
+            <w:r>
+              <w:rPr>
+                <w:rFonts w:ascii="Calibri" w:eastAsia="Calibri" w:hAnsi="Calibri" w:cs="Calibri"/>
+              </w:rPr>
+              <w:t>both</w:t>
+            </w:r>
+            <w:proofErr w:type="spellEnd"/>
+            <w:r>
+              <w:rPr>
+                <w:rFonts w:ascii="Calibri" w:eastAsia="Calibri" w:hAnsi="Calibri" w:cs="Calibri"/>
+              </w:rPr>
+              <w:t xml:space="preserve"> </w:t>
+            </w:r>
+            <w:proofErr w:type="spellStart"/>
+            <w:r>
+              <w:rPr>
+                <w:rFonts w:ascii="Calibri" w:eastAsia="Calibri" w:hAnsi="Calibri" w:cs="Calibri"/>
+              </w:rPr>
+              <w:t>vertices</w:t>
+            </w:r>
+            <w:proofErr w:type="spellEnd"/>
+            <w:r>
+              <w:rPr>
+                <w:rFonts w:ascii="Calibri" w:eastAsia="Calibri" w:hAnsi="Calibri" w:cs="Calibri"/>
+              </w:rPr>
+              <w:t xml:space="preserve"> </w:t>
+            </w:r>
+            <w:r>
+              <w:rPr>
+                <w:rFonts w:ascii="Calibri" w:eastAsia="Calibri" w:hAnsi="Calibri" w:cs="Calibri"/>
+              </w:rPr>
+              <w:t xml:space="preserve"> }</w:t>
+            </w:r>
+          </w:p>
+        </w:tc>
+      </w:tr>
+    </w:tbl>
+    <w:p>
+      <w:pPr>
+        <w:rPr>
+          <w:lang w:val="es-ES"/>
+        </w:rPr>
+      </w:pPr>
+    </w:p>
+    <w:tbl>
+      <w:tblPr>
+        <w:tblStyle w:val="Tablaconcuadrcula"/>
+        <w:tblW w:w="0" w:type="auto"/>
+        <w:tblInd w:w="0" w:type="dxa"/>
+        <w:tblLook w:val="04A0" w:firstRow="1" w:lastRow="0" w:firstColumn="1" w:lastColumn="0" w:noHBand="0" w:noVBand="1"/>
+      </w:tblPr>
+      <w:tblGrid>
+        <w:gridCol w:w="8828"/>
+      </w:tblGrid>
+      <w:tr>
+        <w:tc>
+          <w:tcPr>
+            <w:tcW w:w="10790" w:type="dxa"/>
+            <w:tcBorders>
+              <w:top w:val="single" w:sz="4" w:space="0" w:color="auto"/>
+              <w:left w:val="single" w:sz="4" w:space="0" w:color="auto"/>
+              <w:bottom w:val="single" w:sz="4" w:space="0" w:color="auto"/>
+              <w:right w:val="single" w:sz="4" w:space="0" w:color="auto"/>
+            </w:tcBorders>
+          </w:tcPr>
+          <w:p>
+            <w:pPr>
+              <w:widowControl w:val="0"/>
+              <w:jc w:val="both"/>
+              <w:rPr>
+                <w:rFonts w:ascii="Calibri" w:eastAsia="Calibri" w:hAnsi="Calibri" w:cs="Calibri"/>
+              </w:rPr>
+            </w:pPr>
+            <w:proofErr w:type="spellStart"/>
+            <w:r>
+              <w:rPr>
+                <w:rFonts w:ascii="Calibri" w:eastAsia="Calibri" w:hAnsi="Calibri" w:cs="Calibri"/>
+              </w:rPr>
+              <w:t>floydWarshall</w:t>
+            </w:r>
+            <w:proofErr w:type="spellEnd"/>
+            <w:r>
+              <w:rPr>
+                <w:rFonts w:ascii="Calibri" w:eastAsia="Calibri" w:hAnsi="Calibri" w:cs="Calibri"/>
+              </w:rPr>
               <w:t xml:space="preserve"> (</w:t>
             </w:r>
-            <w:r>
-              <w:rPr>
-                <w:rFonts w:ascii="Calibri" w:eastAsia="Calibri" w:hAnsi="Calibri" w:cs="Calibri"/>
-              </w:rPr>
-              <w:t xml:space="preserve">V </w:t>
-            </w:r>
-            <w:proofErr w:type="spellStart"/>
-            <w:r>
-              <w:rPr>
-                <w:rFonts w:ascii="Calibri" w:eastAsia="Calibri" w:hAnsi="Calibri" w:cs="Calibri"/>
-              </w:rPr>
-              <w:t>v</w:t>
-            </w:r>
-            <w:proofErr w:type="spellEnd"/>
-            <w:r>
-              <w:rPr>
-                <w:rFonts w:ascii="Calibri" w:eastAsia="Calibri" w:hAnsi="Calibri" w:cs="Calibri"/>
-              </w:rPr>
-              <w:t>, V v</w:t>
+            <w:proofErr w:type="spellStart"/>
+            <w:r>
+              <w:rPr>
+                <w:rFonts w:ascii="Calibri" w:eastAsia="Calibri" w:hAnsi="Calibri" w:cs="Calibri"/>
+              </w:rPr>
+              <w:t>int</w:t>
+            </w:r>
+            <w:proofErr w:type="spellEnd"/>
+            <w:r>
+              <w:rPr>
+                <w:rFonts w:ascii="Calibri" w:eastAsia="Calibri" w:hAnsi="Calibri" w:cs="Calibri"/>
+              </w:rPr>
+              <w:t xml:space="preserve"> [][]</w:t>
             </w:r>
             <w:r>
               <w:rPr>
@@ -1740,49 +2335,13 @@
               <w:rPr>
                 <w:rFonts w:ascii="Calibri" w:eastAsia="Calibri" w:hAnsi="Calibri" w:cs="Calibri"/>
               </w:rPr>
-              <w:t>“</w:t>
-            </w:r>
-            <w:proofErr w:type="spellStart"/>
-            <w:r>
-              <w:rPr>
-                <w:rFonts w:ascii="Calibri" w:eastAsia="Calibri" w:hAnsi="Calibri" w:cs="Calibri"/>
-              </w:rPr>
-              <w:t>From</w:t>
-            </w:r>
-            <w:proofErr w:type="spellEnd"/>
-            <w:r>
-              <w:rPr>
-                <w:rFonts w:ascii="Calibri" w:eastAsia="Calibri" w:hAnsi="Calibri" w:cs="Calibri"/>
-              </w:rPr>
-              <w:t xml:space="preserve"> </w:t>
-            </w:r>
-            <w:proofErr w:type="spellStart"/>
-            <w:r>
-              <w:rPr>
-                <w:rFonts w:ascii="Calibri" w:eastAsia="Calibri" w:hAnsi="Calibri" w:cs="Calibri"/>
-              </w:rPr>
-              <w:t>vertex</w:t>
-            </w:r>
-            <w:proofErr w:type="spellEnd"/>
-            <w:r>
-              <w:rPr>
-                <w:rFonts w:ascii="Calibri" w:eastAsia="Calibri" w:hAnsi="Calibri" w:cs="Calibri"/>
-              </w:rPr>
-              <w:t xml:space="preserve"> v, </w:t>
-            </w:r>
-            <w:proofErr w:type="spellStart"/>
-            <w:r>
-              <w:rPr>
-                <w:rFonts w:ascii="Calibri" w:eastAsia="Calibri" w:hAnsi="Calibri" w:cs="Calibri"/>
-              </w:rPr>
-              <w:t>travel</w:t>
-            </w:r>
-            <w:proofErr w:type="spellEnd"/>
-            <w:r>
-              <w:rPr>
-                <w:rFonts w:ascii="Calibri" w:eastAsia="Calibri" w:hAnsi="Calibri" w:cs="Calibri"/>
-              </w:rPr>
-              <w:t xml:space="preserve"> </w:t>
+              <w:t>“D</w:t>
+            </w:r>
+            <w:r>
+              <w:rPr>
+                <w:rFonts w:ascii="Calibri" w:eastAsia="Calibri" w:hAnsi="Calibri" w:cs="Calibri"/>
+              </w:rPr>
+              <w:t xml:space="preserve">etermines </w:t>
             </w:r>
             <w:proofErr w:type="spellStart"/>
             <w:r>
@@ -1824,50 +2383,16 @@
               <w:rPr>
                 <w:rFonts w:ascii="Calibri" w:eastAsia="Calibri" w:hAnsi="Calibri" w:cs="Calibri"/>
               </w:rPr>
-              <w:t xml:space="preserve"> </w:t>
-            </w:r>
-            <w:proofErr w:type="spellStart"/>
-            <w:r>
-              <w:rPr>
-                <w:rFonts w:ascii="Calibri" w:eastAsia="Calibri" w:hAnsi="Calibri" w:cs="Calibri"/>
-              </w:rPr>
-              <w:t>to</w:t>
-            </w:r>
-            <w:proofErr w:type="spellEnd"/>
-            <w:r>
-              <w:rPr>
-                <w:rFonts w:ascii="Calibri" w:eastAsia="Calibri" w:hAnsi="Calibri" w:cs="Calibri"/>
-              </w:rPr>
-              <w:t xml:space="preserve"> </w:t>
-            </w:r>
-            <w:proofErr w:type="spellStart"/>
-            <w:r>
-              <w:rPr>
-                <w:rFonts w:ascii="Calibri" w:eastAsia="Calibri" w:hAnsi="Calibri" w:cs="Calibri"/>
-              </w:rPr>
-              <w:t>another</w:t>
-            </w:r>
-            <w:proofErr w:type="spellEnd"/>
-            <w:r>
-              <w:rPr>
-                <w:rFonts w:ascii="Calibri" w:eastAsia="Calibri" w:hAnsi="Calibri" w:cs="Calibri"/>
-              </w:rPr>
-              <w:t xml:space="preserve"> </w:t>
-            </w:r>
-            <w:proofErr w:type="spellStart"/>
-            <w:r>
-              <w:rPr>
-                <w:rFonts w:ascii="Calibri" w:eastAsia="Calibri" w:hAnsi="Calibri" w:cs="Calibri"/>
-              </w:rPr>
-              <w:t>vertex</w:t>
-            </w:r>
-            <w:proofErr w:type="spellEnd"/>
-            <w:r>
-              <w:rPr>
-                <w:rFonts w:ascii="Calibri" w:eastAsia="Calibri" w:hAnsi="Calibri" w:cs="Calibri"/>
-              </w:rPr>
-              <w:t xml:space="preserve"> v</w:t>
-            </w:r>
+              <w:t xml:space="preserve"> in a </w:t>
+            </w:r>
+            <w:proofErr w:type="spellStart"/>
+            <w:r>
+              <w:rPr>
+                <w:rFonts w:ascii="Calibri" w:eastAsia="Calibri" w:hAnsi="Calibri" w:cs="Calibri"/>
+              </w:rPr>
+              <w:t>graph</w:t>
+            </w:r>
+            <w:proofErr w:type="spellEnd"/>
             <w:r>
               <w:rPr>
                 <w:rFonts w:ascii="Calibri" w:eastAsia="Calibri" w:hAnsi="Calibri" w:cs="Calibri"/>
@@ -1896,50 +2421,22 @@
               <w:rPr>
                 <w:rFonts w:ascii="Calibri" w:eastAsia="Calibri" w:hAnsi="Calibri" w:cs="Calibri"/>
               </w:rPr>
-              <w:t>{</w:t>
-            </w:r>
-            <w:proofErr w:type="gramStart"/>
-            <w:r>
-              <w:rPr>
-                <w:rFonts w:ascii="Calibri" w:eastAsia="Calibri" w:hAnsi="Calibri" w:cs="Calibri"/>
-              </w:rPr>
-              <w:t>pre :</w:t>
-            </w:r>
-            <w:proofErr w:type="gramEnd"/>
-            <w:r>
-              <w:rPr>
-                <w:rFonts w:ascii="Calibri" w:eastAsia="Calibri" w:hAnsi="Calibri" w:cs="Calibri"/>
-              </w:rPr>
-              <w:t xml:space="preserve"> </w:t>
-            </w:r>
-            <w:r>
-              <w:rPr>
-                <w:rFonts w:ascii="Calibri" w:eastAsia="Calibri" w:hAnsi="Calibri" w:cs="Calibri"/>
-              </w:rPr>
-              <w:t>v!=</w:t>
-            </w:r>
-            <w:proofErr w:type="spellStart"/>
-            <w:r>
-              <w:rPr>
-                <w:rFonts w:ascii="Calibri" w:eastAsia="Calibri" w:hAnsi="Calibri" w:cs="Calibri"/>
-              </w:rPr>
-              <w:t>null</w:t>
-            </w:r>
-            <w:proofErr w:type="spellEnd"/>
-            <w:r>
-              <w:rPr>
-                <w:rFonts w:ascii="Calibri" w:eastAsia="Calibri" w:hAnsi="Calibri" w:cs="Calibri"/>
-              </w:rPr>
-              <w:t>, v!=</w:t>
-            </w:r>
-            <w:proofErr w:type="spellStart"/>
-            <w:r>
-              <w:rPr>
-                <w:rFonts w:ascii="Calibri" w:eastAsia="Calibri" w:hAnsi="Calibri" w:cs="Calibri"/>
-              </w:rPr>
-              <w:t>null</w:t>
-            </w:r>
-            <w:proofErr w:type="spellEnd"/>
+              <w:t xml:space="preserve">{pre : </w:t>
+            </w:r>
+            <w:proofErr w:type="spellStart"/>
+            <w:r>
+              <w:rPr>
+                <w:rFonts w:ascii="Calibri" w:eastAsia="Calibri" w:hAnsi="Calibri" w:cs="Calibri"/>
+              </w:rPr>
+              <w:t>int</w:t>
+            </w:r>
+            <w:proofErr w:type="spellEnd"/>
+            <w:r>
+              <w:rPr>
+                <w:rFonts w:ascii="Calibri" w:eastAsia="Calibri" w:hAnsi="Calibri" w:cs="Calibri"/>
+              </w:rPr>
+              <w:t>!=[0][0]</w:t>
+            </w:r>
             <w:r>
               <w:rPr>
                 <w:rFonts w:ascii="Calibri" w:eastAsia="Calibri" w:hAnsi="Calibri" w:cs="Calibri"/>
@@ -1964,19 +2461,11 @@
                 <w:rFonts w:ascii="Calibri" w:eastAsia="Calibri" w:hAnsi="Calibri" w:cs="Calibri"/>
               </w:rPr>
             </w:pPr>
-            <w:proofErr w:type="gramStart"/>
-            <w:r>
-              <w:rPr>
-                <w:rFonts w:ascii="Calibri" w:eastAsia="Calibri" w:hAnsi="Calibri" w:cs="Calibri"/>
-              </w:rPr>
-              <w:t>{ post</w:t>
-            </w:r>
-            <w:proofErr w:type="gramEnd"/>
-            <w:r>
-              <w:rPr>
-                <w:rFonts w:ascii="Calibri" w:eastAsia="Calibri" w:hAnsi="Calibri" w:cs="Calibri"/>
-              </w:rPr>
-              <w:t xml:space="preserve"> : </w:t>
+            <w:r>
+              <w:rPr>
+                <w:rFonts w:ascii="Calibri" w:eastAsia="Calibri" w:hAnsi="Calibri" w:cs="Calibri"/>
+              </w:rPr>
+              <w:t xml:space="preserve">{ post : </w:t>
             </w:r>
             <w:proofErr w:type="spellStart"/>
             <w:r>
@@ -1997,6 +2486,20 @@
               <w:rPr>
                 <w:rFonts w:ascii="Calibri" w:eastAsia="Calibri" w:hAnsi="Calibri" w:cs="Calibri"/>
               </w:rPr>
+              <w:t>minimum</w:t>
+            </w:r>
+            <w:proofErr w:type="spellEnd"/>
+            <w:r>
+              <w:rPr>
+                <w:rFonts w:ascii="Calibri" w:eastAsia="Calibri" w:hAnsi="Calibri" w:cs="Calibri"/>
+              </w:rPr>
+              <w:t xml:space="preserve"> </w:t>
+            </w:r>
+            <w:proofErr w:type="spellStart"/>
+            <w:r>
+              <w:rPr>
+                <w:rFonts w:ascii="Calibri" w:eastAsia="Calibri" w:hAnsi="Calibri" w:cs="Calibri"/>
+              </w:rPr>
               <w:t>distance</w:t>
             </w:r>
             <w:proofErr w:type="spellEnd"/>
@@ -2004,55 +2507,41 @@
               <w:rPr>
                 <w:rFonts w:ascii="Calibri" w:eastAsia="Calibri" w:hAnsi="Calibri" w:cs="Calibri"/>
               </w:rPr>
-              <w:t xml:space="preserve"> </w:t>
-            </w:r>
-            <w:proofErr w:type="spellStart"/>
-            <w:r>
-              <w:rPr>
-                <w:rFonts w:ascii="Calibri" w:eastAsia="Calibri" w:hAnsi="Calibri" w:cs="Calibri"/>
-              </w:rPr>
-              <w:t>between</w:t>
-            </w:r>
-            <w:proofErr w:type="spellEnd"/>
-            <w:r>
-              <w:rPr>
-                <w:rFonts w:ascii="Calibri" w:eastAsia="Calibri" w:hAnsi="Calibri" w:cs="Calibri"/>
-              </w:rPr>
-              <w:t xml:space="preserve"> </w:t>
-            </w:r>
-            <w:proofErr w:type="spellStart"/>
-            <w:r>
-              <w:rPr>
-                <w:rFonts w:ascii="Calibri" w:eastAsia="Calibri" w:hAnsi="Calibri" w:cs="Calibri"/>
-              </w:rPr>
-              <w:t>both</w:t>
-            </w:r>
-            <w:proofErr w:type="spellEnd"/>
-            <w:r>
-              <w:rPr>
-                <w:rFonts w:ascii="Calibri" w:eastAsia="Calibri" w:hAnsi="Calibri" w:cs="Calibri"/>
-              </w:rPr>
-              <w:t xml:space="preserve"> </w:t>
-            </w:r>
-            <w:proofErr w:type="spellStart"/>
-            <w:r>
-              <w:rPr>
-                <w:rFonts w:ascii="Calibri" w:eastAsia="Calibri" w:hAnsi="Calibri" w:cs="Calibri"/>
-              </w:rPr>
-              <w:t>vertices</w:t>
-            </w:r>
-            <w:proofErr w:type="spellEnd"/>
-            <w:r>
-              <w:rPr>
-                <w:rFonts w:ascii="Calibri" w:eastAsia="Calibri" w:hAnsi="Calibri" w:cs="Calibri"/>
-              </w:rPr>
-              <w:t xml:space="preserve"> </w:t>
-            </w:r>
-            <w:r>
-              <w:rPr>
-                <w:rFonts w:ascii="Calibri" w:eastAsia="Calibri" w:hAnsi="Calibri" w:cs="Calibri"/>
-              </w:rPr>
-              <w:t xml:space="preserve"> }</w:t>
+              <w:t xml:space="preserve"> in </w:t>
+            </w:r>
+            <w:proofErr w:type="spellStart"/>
+            <w:r>
+              <w:rPr>
+                <w:rFonts w:ascii="Calibri" w:eastAsia="Calibri" w:hAnsi="Calibri" w:cs="Calibri"/>
+              </w:rPr>
+              <w:t>the</w:t>
+            </w:r>
+            <w:proofErr w:type="spellEnd"/>
+            <w:r>
+              <w:rPr>
+                <w:rFonts w:ascii="Calibri" w:eastAsia="Calibri" w:hAnsi="Calibri" w:cs="Calibri"/>
+              </w:rPr>
+              <w:t xml:space="preserve"> </w:t>
+            </w:r>
+            <w:proofErr w:type="spellStart"/>
+            <w:r>
+              <w:rPr>
+                <w:rFonts w:ascii="Calibri" w:eastAsia="Calibri" w:hAnsi="Calibri" w:cs="Calibri"/>
+              </w:rPr>
+              <w:t>graph</w:t>
+            </w:r>
+            <w:proofErr w:type="spellEnd"/>
+            <w:r>
+              <w:rPr>
+                <w:rFonts w:ascii="Calibri" w:eastAsia="Calibri" w:hAnsi="Calibri" w:cs="Calibri"/>
+              </w:rPr>
+              <w:t xml:space="preserve"> </w:t>
+            </w:r>
+            <w:r>
+              <w:rPr>
+                <w:rFonts w:ascii="Calibri" w:eastAsia="Calibri" w:hAnsi="Calibri" w:cs="Calibri"/>
+              </w:rPr>
+              <w:t>}</w:t>
             </w:r>
           </w:p>
         </w:tc>
@@ -2106,7 +2595,6 @@
               <w:rPr>
                 <w:rFonts w:ascii="Calibri" w:eastAsia="Calibri" w:hAnsi="Calibri" w:cs="Calibri"/>
               </w:rPr>
-              <w:lastRenderedPageBreak/>
               <w:t>bfs</w:t>
             </w:r>
             <w:proofErr w:type="spellEnd"/>
@@ -2284,6 +2772,82 @@
               <w:rPr>
                 <w:rFonts w:ascii="Calibri" w:eastAsia="Calibri" w:hAnsi="Calibri" w:cs="Calibri"/>
               </w:rPr>
+              <w:t xml:space="preserve">, </w:t>
+            </w:r>
+            <w:proofErr w:type="spellStart"/>
+            <w:r>
+              <w:rPr>
+                <w:rFonts w:ascii="Calibri" w:eastAsia="Calibri" w:hAnsi="Calibri" w:cs="Calibri"/>
+              </w:rPr>
+              <w:t>t</w:t>
+            </w:r>
+            <w:r>
+              <w:rPr>
+                <w:rFonts w:ascii="Calibri" w:eastAsia="Calibri" w:hAnsi="Calibri" w:cs="Calibri"/>
+              </w:rPr>
+              <w:t>his</w:t>
+            </w:r>
+            <w:proofErr w:type="spellEnd"/>
+            <w:r>
+              <w:rPr>
+                <w:rFonts w:ascii="Calibri" w:eastAsia="Calibri" w:hAnsi="Calibri" w:cs="Calibri"/>
+              </w:rPr>
+              <w:t xml:space="preserve"> </w:t>
+            </w:r>
+            <w:proofErr w:type="spellStart"/>
+            <w:r>
+              <w:rPr>
+                <w:rFonts w:ascii="Calibri" w:eastAsia="Calibri" w:hAnsi="Calibri" w:cs="Calibri"/>
+              </w:rPr>
+              <w:t>algorithm</w:t>
+            </w:r>
+            <w:proofErr w:type="spellEnd"/>
+            <w:r>
+              <w:rPr>
+                <w:rFonts w:ascii="Calibri" w:eastAsia="Calibri" w:hAnsi="Calibri" w:cs="Calibri"/>
+              </w:rPr>
+              <w:t xml:space="preserve"> </w:t>
+            </w:r>
+            <w:proofErr w:type="spellStart"/>
+            <w:r>
+              <w:rPr>
+                <w:rFonts w:ascii="Calibri" w:eastAsia="Calibri" w:hAnsi="Calibri" w:cs="Calibri"/>
+              </w:rPr>
+              <w:t>performs</w:t>
+            </w:r>
+            <w:proofErr w:type="spellEnd"/>
+            <w:r>
+              <w:rPr>
+                <w:rFonts w:ascii="Calibri" w:eastAsia="Calibri" w:hAnsi="Calibri" w:cs="Calibri"/>
+              </w:rPr>
+              <w:t xml:space="preserve"> a </w:t>
+            </w:r>
+            <w:proofErr w:type="spellStart"/>
+            <w:r>
+              <w:rPr>
+                <w:rFonts w:ascii="Calibri" w:eastAsia="Calibri" w:hAnsi="Calibri" w:cs="Calibri"/>
+              </w:rPr>
+              <w:t>width</w:t>
+            </w:r>
+            <w:proofErr w:type="spellEnd"/>
+            <w:r>
+              <w:rPr>
+                <w:rFonts w:ascii="Calibri" w:eastAsia="Calibri" w:hAnsi="Calibri" w:cs="Calibri"/>
+              </w:rPr>
+              <w:t xml:space="preserve"> </w:t>
+            </w:r>
+            <w:proofErr w:type="spellStart"/>
+            <w:r>
+              <w:rPr>
+                <w:rFonts w:ascii="Calibri" w:eastAsia="Calibri" w:hAnsi="Calibri" w:cs="Calibri"/>
+              </w:rPr>
+              <w:t>search</w:t>
+            </w:r>
+            <w:proofErr w:type="spellEnd"/>
+            <w:r>
+              <w:rPr>
+                <w:rFonts w:ascii="Calibri" w:eastAsia="Calibri" w:hAnsi="Calibri" w:cs="Calibri"/>
+              </w:rPr>
               <w:t>”</w:t>
             </w:r>
           </w:p>
@@ -2308,21 +2872,7 @@
               <w:rPr>
                 <w:rFonts w:ascii="Calibri" w:eastAsia="Calibri" w:hAnsi="Calibri" w:cs="Calibri"/>
               </w:rPr>
-              <w:t>{</w:t>
-            </w:r>
-            <w:proofErr w:type="gramStart"/>
-            <w:r>
-              <w:rPr>
-                <w:rFonts w:ascii="Calibri" w:eastAsia="Calibri" w:hAnsi="Calibri" w:cs="Calibri"/>
-              </w:rPr>
-              <w:t>pre :</w:t>
-            </w:r>
-            <w:proofErr w:type="gramEnd"/>
-            <w:r>
-              <w:rPr>
-                <w:rFonts w:ascii="Calibri" w:eastAsia="Calibri" w:hAnsi="Calibri" w:cs="Calibri"/>
-              </w:rPr>
-              <w:t xml:space="preserve"> </w:t>
+              <w:t xml:space="preserve">{pre : </w:t>
             </w:r>
             <w:proofErr w:type="spellStart"/>
             <w:r>
@@ -2356,25 +2906,11 @@
                 <w:rFonts w:ascii="Calibri" w:eastAsia="Calibri" w:hAnsi="Calibri" w:cs="Calibri"/>
               </w:rPr>
             </w:pPr>
-            <w:proofErr w:type="gramStart"/>
-            <w:r>
-              <w:rPr>
-                <w:rFonts w:ascii="Calibri" w:eastAsia="Calibri" w:hAnsi="Calibri" w:cs="Calibri"/>
-              </w:rPr>
-              <w:t>{ post</w:t>
-            </w:r>
-            <w:proofErr w:type="gramEnd"/>
-            <w:r>
-              <w:rPr>
-                <w:rFonts w:ascii="Calibri" w:eastAsia="Calibri" w:hAnsi="Calibri" w:cs="Calibri"/>
-              </w:rPr>
-              <w:t xml:space="preserve"> :</w:t>
-            </w:r>
-            <w:r>
-              <w:rPr>
-                <w:rFonts w:ascii="Calibri" w:eastAsia="Calibri" w:hAnsi="Calibri" w:cs="Calibri"/>
-              </w:rPr>
-              <w:t xml:space="preserve"> </w:t>
+            <w:r>
+              <w:rPr>
+                <w:rFonts w:ascii="Calibri" w:eastAsia="Calibri" w:hAnsi="Calibri" w:cs="Calibri"/>
+              </w:rPr>
+              <w:t xml:space="preserve">{ post : </w:t>
             </w:r>
             <w:proofErr w:type="spellStart"/>
             <w:r>
@@ -2500,6 +3036,909 @@
                 <w:rFonts w:ascii="Calibri" w:eastAsia="Calibri" w:hAnsi="Calibri" w:cs="Calibri"/>
               </w:rPr>
               <w:t>not</w:t>
+            </w:r>
+            <w:proofErr w:type="spellEnd"/>
+            <w:r>
+              <w:rPr>
+                <w:rFonts w:ascii="Calibri" w:eastAsia="Calibri" w:hAnsi="Calibri" w:cs="Calibri"/>
+              </w:rPr>
+              <w:t>}</w:t>
+            </w:r>
+          </w:p>
+        </w:tc>
+      </w:tr>
+    </w:tbl>
+    <w:p>
+      <w:pPr>
+        <w:rPr>
+          <w:lang w:val="es-ES"/>
+        </w:rPr>
+      </w:pPr>
+    </w:p>
+    <w:tbl>
+      <w:tblPr>
+        <w:tblStyle w:val="Tablaconcuadrcula"/>
+        <w:tblW w:w="0" w:type="auto"/>
+        <w:tblInd w:w="0" w:type="dxa"/>
+        <w:tblLook w:val="04A0" w:firstRow="1" w:lastRow="0" w:firstColumn="1" w:lastColumn="0" w:noHBand="0" w:noVBand="1"/>
+      </w:tblPr>
+      <w:tblGrid>
+        <w:gridCol w:w="8828"/>
+      </w:tblGrid>
+      <w:tr>
+        <w:tc>
+          <w:tcPr>
+            <w:tcW w:w="10790" w:type="dxa"/>
+            <w:tcBorders>
+              <w:top w:val="single" w:sz="4" w:space="0" w:color="auto"/>
+              <w:left w:val="single" w:sz="4" w:space="0" w:color="auto"/>
+              <w:bottom w:val="single" w:sz="4" w:space="0" w:color="auto"/>
+              <w:right w:val="single" w:sz="4" w:space="0" w:color="auto"/>
+            </w:tcBorders>
+          </w:tcPr>
+          <w:p>
+            <w:pPr>
+              <w:widowControl w:val="0"/>
+              <w:jc w:val="both"/>
+              <w:rPr>
+                <w:rFonts w:ascii="Calibri" w:eastAsia="Calibri" w:hAnsi="Calibri" w:cs="Calibri"/>
+              </w:rPr>
+            </w:pPr>
+            <w:proofErr w:type="spellStart"/>
+            <w:r>
+              <w:rPr>
+                <w:rFonts w:ascii="Calibri" w:eastAsia="Calibri" w:hAnsi="Calibri" w:cs="Calibri"/>
+              </w:rPr>
+              <w:t>Dfs</w:t>
+            </w:r>
+            <w:proofErr w:type="spellEnd"/>
+            <w:r>
+              <w:rPr>
+                <w:rFonts w:ascii="Calibri" w:eastAsia="Calibri" w:hAnsi="Calibri" w:cs="Calibri"/>
+              </w:rPr>
+              <w:t xml:space="preserve"> (V v)</w:t>
+            </w:r>
+          </w:p>
+          <w:p>
+            <w:pPr>
+              <w:widowControl w:val="0"/>
+              <w:jc w:val="both"/>
+              <w:rPr>
+                <w:rFonts w:ascii="Calibri" w:eastAsia="Calibri" w:hAnsi="Calibri" w:cs="Calibri"/>
+              </w:rPr>
+            </w:pPr>
+          </w:p>
+          <w:p>
+            <w:pPr>
+              <w:widowControl w:val="0"/>
+              <w:jc w:val="both"/>
+              <w:rPr>
+                <w:rFonts w:ascii="Calibri" w:eastAsia="Calibri" w:hAnsi="Calibri" w:cs="Calibri"/>
+              </w:rPr>
+            </w:pPr>
+            <w:r>
+              <w:rPr>
+                <w:rFonts w:ascii="Calibri" w:eastAsia="Calibri" w:hAnsi="Calibri" w:cs="Calibri"/>
+              </w:rPr>
+              <w:t>“</w:t>
+            </w:r>
+            <w:r>
+              <w:rPr>
+                <w:rFonts w:ascii="Calibri" w:eastAsia="Calibri" w:hAnsi="Calibri" w:cs="Calibri"/>
+              </w:rPr>
+              <w:t xml:space="preserve">Traces </w:t>
+            </w:r>
+            <w:proofErr w:type="spellStart"/>
+            <w:r>
+              <w:rPr>
+                <w:rFonts w:ascii="Calibri" w:eastAsia="Calibri" w:hAnsi="Calibri" w:cs="Calibri"/>
+              </w:rPr>
+              <w:t>the</w:t>
+            </w:r>
+            <w:proofErr w:type="spellEnd"/>
+            <w:r>
+              <w:rPr>
+                <w:rFonts w:ascii="Calibri" w:eastAsia="Calibri" w:hAnsi="Calibri" w:cs="Calibri"/>
+              </w:rPr>
+              <w:t xml:space="preserve"> </w:t>
+            </w:r>
+            <w:proofErr w:type="spellStart"/>
+            <w:r>
+              <w:rPr>
+                <w:rFonts w:ascii="Calibri" w:eastAsia="Calibri" w:hAnsi="Calibri" w:cs="Calibri"/>
+              </w:rPr>
+              <w:t>graph</w:t>
+            </w:r>
+            <w:proofErr w:type="spellEnd"/>
+            <w:r>
+              <w:rPr>
+                <w:rFonts w:ascii="Calibri" w:eastAsia="Calibri" w:hAnsi="Calibri" w:cs="Calibri"/>
+              </w:rPr>
+              <w:t xml:space="preserve"> </w:t>
+            </w:r>
+            <w:proofErr w:type="spellStart"/>
+            <w:r>
+              <w:rPr>
+                <w:rFonts w:ascii="Calibri" w:eastAsia="Calibri" w:hAnsi="Calibri" w:cs="Calibri"/>
+              </w:rPr>
+              <w:t>to</w:t>
+            </w:r>
+            <w:proofErr w:type="spellEnd"/>
+            <w:r>
+              <w:rPr>
+                <w:rFonts w:ascii="Calibri" w:eastAsia="Calibri" w:hAnsi="Calibri" w:cs="Calibri"/>
+              </w:rPr>
+              <w:t xml:space="preserve"> determine </w:t>
+            </w:r>
+            <w:proofErr w:type="spellStart"/>
+            <w:r>
+              <w:rPr>
+                <w:rFonts w:ascii="Calibri" w:eastAsia="Calibri" w:hAnsi="Calibri" w:cs="Calibri"/>
+              </w:rPr>
+              <w:t>if</w:t>
+            </w:r>
+            <w:proofErr w:type="spellEnd"/>
+            <w:r>
+              <w:rPr>
+                <w:rFonts w:ascii="Calibri" w:eastAsia="Calibri" w:hAnsi="Calibri" w:cs="Calibri"/>
+              </w:rPr>
+              <w:t xml:space="preserve"> </w:t>
+            </w:r>
+            <w:proofErr w:type="spellStart"/>
+            <w:r>
+              <w:rPr>
+                <w:rFonts w:ascii="Calibri" w:eastAsia="Calibri" w:hAnsi="Calibri" w:cs="Calibri"/>
+              </w:rPr>
+              <w:t>the</w:t>
+            </w:r>
+            <w:proofErr w:type="spellEnd"/>
+            <w:r>
+              <w:rPr>
+                <w:rFonts w:ascii="Calibri" w:eastAsia="Calibri" w:hAnsi="Calibri" w:cs="Calibri"/>
+              </w:rPr>
+              <w:t xml:space="preserve"> </w:t>
+            </w:r>
+            <w:proofErr w:type="spellStart"/>
+            <w:r>
+              <w:rPr>
+                <w:rFonts w:ascii="Calibri" w:eastAsia="Calibri" w:hAnsi="Calibri" w:cs="Calibri"/>
+              </w:rPr>
+              <w:t>vertex</w:t>
+            </w:r>
+            <w:proofErr w:type="spellEnd"/>
+            <w:r>
+              <w:rPr>
+                <w:rFonts w:ascii="Calibri" w:eastAsia="Calibri" w:hAnsi="Calibri" w:cs="Calibri"/>
+              </w:rPr>
+              <w:t xml:space="preserve"> </w:t>
+            </w:r>
+            <w:proofErr w:type="spellStart"/>
+            <w:r>
+              <w:rPr>
+                <w:rFonts w:ascii="Calibri" w:eastAsia="Calibri" w:hAnsi="Calibri" w:cs="Calibri"/>
+              </w:rPr>
+              <w:t>is</w:t>
+            </w:r>
+            <w:proofErr w:type="spellEnd"/>
+            <w:r>
+              <w:rPr>
+                <w:rFonts w:ascii="Calibri" w:eastAsia="Calibri" w:hAnsi="Calibri" w:cs="Calibri"/>
+              </w:rPr>
+              <w:t xml:space="preserve"> </w:t>
+            </w:r>
+            <w:proofErr w:type="spellStart"/>
+            <w:r>
+              <w:rPr>
+                <w:rFonts w:ascii="Calibri" w:eastAsia="Calibri" w:hAnsi="Calibri" w:cs="Calibri"/>
+              </w:rPr>
+              <w:t>contained</w:t>
+            </w:r>
+            <w:proofErr w:type="spellEnd"/>
+            <w:r>
+              <w:rPr>
+                <w:rFonts w:ascii="Calibri" w:eastAsia="Calibri" w:hAnsi="Calibri" w:cs="Calibri"/>
+              </w:rPr>
+              <w:t xml:space="preserve"> in </w:t>
+            </w:r>
+            <w:proofErr w:type="spellStart"/>
+            <w:r>
+              <w:rPr>
+                <w:rFonts w:ascii="Calibri" w:eastAsia="Calibri" w:hAnsi="Calibri" w:cs="Calibri"/>
+              </w:rPr>
+              <w:t>the</w:t>
+            </w:r>
+            <w:proofErr w:type="spellEnd"/>
+            <w:r>
+              <w:rPr>
+                <w:rFonts w:ascii="Calibri" w:eastAsia="Calibri" w:hAnsi="Calibri" w:cs="Calibri"/>
+              </w:rPr>
+              <w:t xml:space="preserve"> </w:t>
+            </w:r>
+            <w:proofErr w:type="spellStart"/>
+            <w:r>
+              <w:rPr>
+                <w:rFonts w:ascii="Calibri" w:eastAsia="Calibri" w:hAnsi="Calibri" w:cs="Calibri"/>
+              </w:rPr>
+              <w:t>graph</w:t>
+            </w:r>
+            <w:proofErr w:type="spellEnd"/>
+            <w:r>
+              <w:rPr>
+                <w:rFonts w:ascii="Calibri" w:eastAsia="Calibri" w:hAnsi="Calibri" w:cs="Calibri"/>
+              </w:rPr>
+              <w:t xml:space="preserve">, </w:t>
+            </w:r>
+            <w:proofErr w:type="spellStart"/>
+            <w:r>
+              <w:rPr>
+                <w:rFonts w:ascii="Calibri" w:eastAsia="Calibri" w:hAnsi="Calibri" w:cs="Calibri"/>
+              </w:rPr>
+              <w:t>t</w:t>
+            </w:r>
+            <w:r>
+              <w:rPr>
+                <w:rFonts w:ascii="Calibri" w:eastAsia="Calibri" w:hAnsi="Calibri" w:cs="Calibri"/>
+              </w:rPr>
+              <w:t>his</w:t>
+            </w:r>
+            <w:proofErr w:type="spellEnd"/>
+            <w:r>
+              <w:rPr>
+                <w:rFonts w:ascii="Calibri" w:eastAsia="Calibri" w:hAnsi="Calibri" w:cs="Calibri"/>
+              </w:rPr>
+              <w:t xml:space="preserve"> </w:t>
+            </w:r>
+            <w:proofErr w:type="spellStart"/>
+            <w:r>
+              <w:rPr>
+                <w:rFonts w:ascii="Calibri" w:eastAsia="Calibri" w:hAnsi="Calibri" w:cs="Calibri"/>
+              </w:rPr>
+              <w:t>algorithm</w:t>
+            </w:r>
+            <w:proofErr w:type="spellEnd"/>
+            <w:r>
+              <w:rPr>
+                <w:rFonts w:ascii="Calibri" w:eastAsia="Calibri" w:hAnsi="Calibri" w:cs="Calibri"/>
+              </w:rPr>
+              <w:t xml:space="preserve"> </w:t>
+            </w:r>
+            <w:proofErr w:type="spellStart"/>
+            <w:r>
+              <w:rPr>
+                <w:rFonts w:ascii="Calibri" w:eastAsia="Calibri" w:hAnsi="Calibri" w:cs="Calibri"/>
+              </w:rPr>
+              <w:t>performs</w:t>
+            </w:r>
+            <w:proofErr w:type="spellEnd"/>
+            <w:r>
+              <w:rPr>
+                <w:rFonts w:ascii="Calibri" w:eastAsia="Calibri" w:hAnsi="Calibri" w:cs="Calibri"/>
+              </w:rPr>
+              <w:t xml:space="preserve"> </w:t>
+            </w:r>
+            <w:proofErr w:type="spellStart"/>
+            <w:r>
+              <w:rPr>
+                <w:rFonts w:ascii="Calibri" w:eastAsia="Calibri" w:hAnsi="Calibri" w:cs="Calibri"/>
+              </w:rPr>
+              <w:t>an</w:t>
+            </w:r>
+            <w:proofErr w:type="spellEnd"/>
+            <w:r>
+              <w:rPr>
+                <w:rFonts w:ascii="Calibri" w:eastAsia="Calibri" w:hAnsi="Calibri" w:cs="Calibri"/>
+              </w:rPr>
+              <w:t xml:space="preserve"> </w:t>
+            </w:r>
+            <w:proofErr w:type="spellStart"/>
+            <w:r>
+              <w:rPr>
+                <w:rFonts w:ascii="Calibri" w:eastAsia="Calibri" w:hAnsi="Calibri" w:cs="Calibri"/>
+              </w:rPr>
+              <w:t>in-depth</w:t>
+            </w:r>
+            <w:proofErr w:type="spellEnd"/>
+            <w:r>
+              <w:rPr>
+                <w:rFonts w:ascii="Calibri" w:eastAsia="Calibri" w:hAnsi="Calibri" w:cs="Calibri"/>
+              </w:rPr>
+              <w:t xml:space="preserve"> </w:t>
+            </w:r>
+            <w:proofErr w:type="spellStart"/>
+            <w:r>
+              <w:rPr>
+                <w:rFonts w:ascii="Calibri" w:eastAsia="Calibri" w:hAnsi="Calibri" w:cs="Calibri"/>
+              </w:rPr>
+              <w:t>search</w:t>
+            </w:r>
+            <w:proofErr w:type="spellEnd"/>
+            <w:r>
+              <w:rPr>
+                <w:rFonts w:ascii="Calibri" w:eastAsia="Calibri" w:hAnsi="Calibri" w:cs="Calibri"/>
+              </w:rPr>
+              <w:t>”</w:t>
+            </w:r>
+          </w:p>
+          <w:p>
+            <w:pPr>
+              <w:widowControl w:val="0"/>
+              <w:jc w:val="both"/>
+              <w:rPr>
+                <w:rFonts w:ascii="Calibri" w:eastAsia="Calibri" w:hAnsi="Calibri" w:cs="Calibri"/>
+              </w:rPr>
+            </w:pPr>
+          </w:p>
+          <w:p>
+            <w:pPr>
+              <w:widowControl w:val="0"/>
+              <w:jc w:val="both"/>
+              <w:rPr>
+                <w:rFonts w:ascii="Calibri" w:eastAsia="Calibri" w:hAnsi="Calibri" w:cs="Calibri"/>
+              </w:rPr>
+            </w:pPr>
+            <w:r>
+              <w:rPr>
+                <w:rFonts w:ascii="Calibri" w:eastAsia="Calibri" w:hAnsi="Calibri" w:cs="Calibri"/>
+              </w:rPr>
+              <w:t xml:space="preserve">{pre : </w:t>
+            </w:r>
+            <w:proofErr w:type="spellStart"/>
+            <w:r>
+              <w:rPr>
+                <w:rFonts w:ascii="Calibri" w:eastAsia="Calibri" w:hAnsi="Calibri" w:cs="Calibri"/>
+              </w:rPr>
+              <w:t>v!null</w:t>
+            </w:r>
+            <w:proofErr w:type="spellEnd"/>
+            <w:r>
+              <w:rPr>
+                <w:rFonts w:ascii="Calibri" w:eastAsia="Calibri" w:hAnsi="Calibri" w:cs="Calibri"/>
+              </w:rPr>
+              <w:t>}</w:t>
+            </w:r>
+          </w:p>
+          <w:p>
+            <w:pPr>
+              <w:widowControl w:val="0"/>
+              <w:jc w:val="both"/>
+              <w:rPr>
+                <w:rFonts w:ascii="Calibri" w:eastAsia="Calibri" w:hAnsi="Calibri" w:cs="Calibri"/>
+              </w:rPr>
+            </w:pPr>
+          </w:p>
+          <w:p>
+            <w:pPr>
+              <w:widowControl w:val="0"/>
+              <w:jc w:val="both"/>
+              <w:rPr>
+                <w:rFonts w:ascii="Calibri" w:eastAsia="Calibri" w:hAnsi="Calibri" w:cs="Calibri"/>
+              </w:rPr>
+            </w:pPr>
+            <w:r>
+              <w:rPr>
+                <w:rFonts w:ascii="Calibri" w:eastAsia="Calibri" w:hAnsi="Calibri" w:cs="Calibri"/>
+              </w:rPr>
+              <w:t xml:space="preserve">{ post : </w:t>
+            </w:r>
+            <w:proofErr w:type="spellStart"/>
+            <w:r>
+              <w:rPr>
+                <w:rFonts w:ascii="Calibri" w:eastAsia="Calibri" w:hAnsi="Calibri" w:cs="Calibri"/>
+              </w:rPr>
+              <w:t>boolean</w:t>
+            </w:r>
+            <w:proofErr w:type="spellEnd"/>
+            <w:r>
+              <w:rPr>
+                <w:rFonts w:ascii="Calibri" w:eastAsia="Calibri" w:hAnsi="Calibri" w:cs="Calibri"/>
+              </w:rPr>
+              <w:t xml:space="preserve">= { </w:t>
+            </w:r>
+            <w:r>
+              <w:rPr>
+                <w:rFonts w:ascii="Calibri" w:eastAsia="Calibri" w:hAnsi="Calibri" w:cs="Calibri"/>
+              </w:rPr>
+              <w:t xml:space="preserve">true </w:t>
+            </w:r>
+            <w:proofErr w:type="spellStart"/>
+            <w:r>
+              <w:rPr>
+                <w:rFonts w:ascii="Calibri" w:eastAsia="Calibri" w:hAnsi="Calibri" w:cs="Calibri"/>
+              </w:rPr>
+              <w:t>if</w:t>
+            </w:r>
+            <w:proofErr w:type="spellEnd"/>
+            <w:r>
+              <w:rPr>
+                <w:rFonts w:ascii="Calibri" w:eastAsia="Calibri" w:hAnsi="Calibri" w:cs="Calibri"/>
+              </w:rPr>
+              <w:t xml:space="preserve"> </w:t>
+            </w:r>
+            <w:proofErr w:type="spellStart"/>
+            <w:r>
+              <w:rPr>
+                <w:rFonts w:ascii="Calibri" w:eastAsia="Calibri" w:hAnsi="Calibri" w:cs="Calibri"/>
+              </w:rPr>
+              <w:t>the</w:t>
+            </w:r>
+            <w:proofErr w:type="spellEnd"/>
+            <w:r>
+              <w:rPr>
+                <w:rFonts w:ascii="Calibri" w:eastAsia="Calibri" w:hAnsi="Calibri" w:cs="Calibri"/>
+              </w:rPr>
+              <w:t xml:space="preserve"> </w:t>
+            </w:r>
+            <w:proofErr w:type="spellStart"/>
+            <w:r>
+              <w:rPr>
+                <w:rFonts w:ascii="Calibri" w:eastAsia="Calibri" w:hAnsi="Calibri" w:cs="Calibri"/>
+              </w:rPr>
+              <w:t>vertex</w:t>
+            </w:r>
+            <w:proofErr w:type="spellEnd"/>
+            <w:r>
+              <w:rPr>
+                <w:rFonts w:ascii="Calibri" w:eastAsia="Calibri" w:hAnsi="Calibri" w:cs="Calibri"/>
+              </w:rPr>
+              <w:t xml:space="preserve"> </w:t>
+            </w:r>
+            <w:proofErr w:type="spellStart"/>
+            <w:r>
+              <w:rPr>
+                <w:rFonts w:ascii="Calibri" w:eastAsia="Calibri" w:hAnsi="Calibri" w:cs="Calibri"/>
+              </w:rPr>
+              <w:t>is</w:t>
+            </w:r>
+            <w:proofErr w:type="spellEnd"/>
+            <w:r>
+              <w:rPr>
+                <w:rFonts w:ascii="Calibri" w:eastAsia="Calibri" w:hAnsi="Calibri" w:cs="Calibri"/>
+              </w:rPr>
+              <w:t xml:space="preserve"> in </w:t>
+            </w:r>
+            <w:proofErr w:type="spellStart"/>
+            <w:r>
+              <w:rPr>
+                <w:rFonts w:ascii="Calibri" w:eastAsia="Calibri" w:hAnsi="Calibri" w:cs="Calibri"/>
+              </w:rPr>
+              <w:t>the</w:t>
+            </w:r>
+            <w:proofErr w:type="spellEnd"/>
+            <w:r>
+              <w:rPr>
+                <w:rFonts w:ascii="Calibri" w:eastAsia="Calibri" w:hAnsi="Calibri" w:cs="Calibri"/>
+              </w:rPr>
+              <w:t xml:space="preserve"> </w:t>
+            </w:r>
+            <w:proofErr w:type="spellStart"/>
+            <w:r>
+              <w:rPr>
+                <w:rFonts w:ascii="Calibri" w:eastAsia="Calibri" w:hAnsi="Calibri" w:cs="Calibri"/>
+              </w:rPr>
+              <w:t>graph</w:t>
+            </w:r>
+            <w:proofErr w:type="spellEnd"/>
+            <w:r>
+              <w:rPr>
+                <w:rFonts w:ascii="Calibri" w:eastAsia="Calibri" w:hAnsi="Calibri" w:cs="Calibri"/>
+              </w:rPr>
+              <w:t xml:space="preserve">, false </w:t>
+            </w:r>
+            <w:proofErr w:type="spellStart"/>
+            <w:r>
+              <w:rPr>
+                <w:rFonts w:ascii="Calibri" w:eastAsia="Calibri" w:hAnsi="Calibri" w:cs="Calibri"/>
+              </w:rPr>
+              <w:t>if</w:t>
+            </w:r>
+            <w:proofErr w:type="spellEnd"/>
+            <w:r>
+              <w:rPr>
+                <w:rFonts w:ascii="Calibri" w:eastAsia="Calibri" w:hAnsi="Calibri" w:cs="Calibri"/>
+              </w:rPr>
+              <w:t xml:space="preserve"> </w:t>
+            </w:r>
+            <w:proofErr w:type="spellStart"/>
+            <w:r>
+              <w:rPr>
+                <w:rFonts w:ascii="Calibri" w:eastAsia="Calibri" w:hAnsi="Calibri" w:cs="Calibri"/>
+              </w:rPr>
+              <w:t>not</w:t>
+            </w:r>
+            <w:proofErr w:type="spellEnd"/>
+            <w:r>
+              <w:rPr>
+                <w:rFonts w:ascii="Calibri" w:eastAsia="Calibri" w:hAnsi="Calibri" w:cs="Calibri"/>
+              </w:rPr>
+              <w:t>}</w:t>
+            </w:r>
+          </w:p>
+        </w:tc>
+      </w:tr>
+    </w:tbl>
+    <w:p>
+      <w:pPr>
+        <w:rPr>
+          <w:lang w:val="es-ES"/>
+        </w:rPr>
+      </w:pPr>
+    </w:p>
+    <w:p>
+      <w:pPr>
+        <w:rPr>
+          <w:lang w:val="es-ES"/>
+        </w:rPr>
+      </w:pPr>
+    </w:p>
+    <w:tbl>
+      <w:tblPr>
+        <w:tblStyle w:val="Tablaconcuadrcula"/>
+        <w:tblW w:w="0" w:type="auto"/>
+        <w:tblInd w:w="0" w:type="dxa"/>
+        <w:tblLook w:val="04A0" w:firstRow="1" w:lastRow="0" w:firstColumn="1" w:lastColumn="0" w:noHBand="0" w:noVBand="1"/>
+      </w:tblPr>
+      <w:tblGrid>
+        <w:gridCol w:w="8828"/>
+      </w:tblGrid>
+      <w:tr>
+        <w:tc>
+          <w:tcPr>
+            <w:tcW w:w="10790" w:type="dxa"/>
+            <w:tcBorders>
+              <w:top w:val="single" w:sz="4" w:space="0" w:color="auto"/>
+              <w:left w:val="single" w:sz="4" w:space="0" w:color="auto"/>
+              <w:bottom w:val="single" w:sz="4" w:space="0" w:color="auto"/>
+              <w:right w:val="single" w:sz="4" w:space="0" w:color="auto"/>
+            </w:tcBorders>
+          </w:tcPr>
+          <w:p>
+            <w:pPr>
+              <w:widowControl w:val="0"/>
+              <w:jc w:val="both"/>
+              <w:rPr>
+                <w:rFonts w:ascii="Calibri" w:eastAsia="Calibri" w:hAnsi="Calibri" w:cs="Calibri"/>
+              </w:rPr>
+            </w:pPr>
+            <w:proofErr w:type="spellStart"/>
+            <w:r>
+              <w:rPr>
+                <w:rFonts w:ascii="Calibri" w:eastAsia="Calibri" w:hAnsi="Calibri" w:cs="Calibri"/>
+              </w:rPr>
+              <w:t>primMST</w:t>
+            </w:r>
+            <w:proofErr w:type="spellEnd"/>
+            <w:r>
+              <w:rPr>
+                <w:rFonts w:ascii="Calibri" w:eastAsia="Calibri" w:hAnsi="Calibri" w:cs="Calibri"/>
+              </w:rPr>
+              <w:t>(</w:t>
+            </w:r>
+            <w:r>
+              <w:rPr>
+                <w:rFonts w:ascii="Calibri" w:eastAsia="Calibri" w:hAnsi="Calibri" w:cs="Calibri"/>
+              </w:rPr>
+              <w:t xml:space="preserve">v </w:t>
+            </w:r>
+            <w:proofErr w:type="spellStart"/>
+            <w:r>
+              <w:rPr>
+                <w:rFonts w:ascii="Calibri" w:eastAsia="Calibri" w:hAnsi="Calibri" w:cs="Calibri"/>
+              </w:rPr>
+              <w:t>Object</w:t>
+            </w:r>
+            <w:proofErr w:type="spellEnd"/>
+            <w:r>
+              <w:rPr>
+                <w:rFonts w:ascii="Calibri" w:eastAsia="Calibri" w:hAnsi="Calibri" w:cs="Calibri"/>
+              </w:rPr>
+              <w:t>)</w:t>
+            </w:r>
+            <w:r>
+              <w:rPr>
+                <w:rFonts w:ascii="Calibri" w:eastAsia="Calibri" w:hAnsi="Calibri" w:cs="Calibri"/>
+              </w:rPr>
+              <w:t>;</w:t>
+            </w:r>
+          </w:p>
+          <w:p>
+            <w:pPr>
+              <w:widowControl w:val="0"/>
+              <w:jc w:val="both"/>
+              <w:rPr>
+                <w:rFonts w:ascii="Calibri" w:eastAsia="Calibri" w:hAnsi="Calibri" w:cs="Calibri"/>
+              </w:rPr>
+            </w:pPr>
+          </w:p>
+          <w:p>
+            <w:pPr>
+              <w:widowControl w:val="0"/>
+              <w:jc w:val="both"/>
+              <w:rPr>
+                <w:rFonts w:ascii="Calibri" w:eastAsia="Calibri" w:hAnsi="Calibri" w:cs="Calibri"/>
+              </w:rPr>
+            </w:pPr>
+            <w:r>
+              <w:rPr>
+                <w:rFonts w:ascii="Calibri" w:eastAsia="Calibri" w:hAnsi="Calibri" w:cs="Calibri"/>
+              </w:rPr>
+              <w:t>“</w:t>
+            </w:r>
+            <w:proofErr w:type="spellStart"/>
+            <w:r>
+              <w:rPr>
+                <w:rFonts w:ascii="Calibri" w:eastAsia="Calibri" w:hAnsi="Calibri" w:cs="Calibri"/>
+              </w:rPr>
+              <w:t>M</w:t>
+            </w:r>
+            <w:r>
+              <w:rPr>
+                <w:rFonts w:ascii="Calibri" w:eastAsia="Calibri" w:hAnsi="Calibri" w:cs="Calibri"/>
+              </w:rPr>
+              <w:t>inimum</w:t>
+            </w:r>
+            <w:proofErr w:type="spellEnd"/>
+            <w:r>
+              <w:rPr>
+                <w:rFonts w:ascii="Calibri" w:eastAsia="Calibri" w:hAnsi="Calibri" w:cs="Calibri"/>
+              </w:rPr>
+              <w:t xml:space="preserve"> </w:t>
+            </w:r>
+            <w:proofErr w:type="spellStart"/>
+            <w:r>
+              <w:rPr>
+                <w:rFonts w:ascii="Calibri" w:eastAsia="Calibri" w:hAnsi="Calibri" w:cs="Calibri"/>
+              </w:rPr>
+              <w:t>weight</w:t>
+            </w:r>
+            <w:proofErr w:type="spellEnd"/>
+            <w:r>
+              <w:rPr>
+                <w:rFonts w:ascii="Calibri" w:eastAsia="Calibri" w:hAnsi="Calibri" w:cs="Calibri"/>
+              </w:rPr>
+              <w:t xml:space="preserve"> </w:t>
+            </w:r>
+            <w:proofErr w:type="spellStart"/>
+            <w:r>
+              <w:rPr>
+                <w:rFonts w:ascii="Calibri" w:eastAsia="Calibri" w:hAnsi="Calibri" w:cs="Calibri"/>
+              </w:rPr>
+              <w:t>that</w:t>
+            </w:r>
+            <w:proofErr w:type="spellEnd"/>
+            <w:r>
+              <w:rPr>
+                <w:rFonts w:ascii="Calibri" w:eastAsia="Calibri" w:hAnsi="Calibri" w:cs="Calibri"/>
+              </w:rPr>
+              <w:t xml:space="preserve"> </w:t>
+            </w:r>
+            <w:proofErr w:type="spellStart"/>
+            <w:r>
+              <w:rPr>
+                <w:rFonts w:ascii="Calibri" w:eastAsia="Calibri" w:hAnsi="Calibri" w:cs="Calibri"/>
+              </w:rPr>
+              <w:t>would</w:t>
+            </w:r>
+            <w:proofErr w:type="spellEnd"/>
+            <w:r>
+              <w:rPr>
+                <w:rFonts w:ascii="Calibri" w:eastAsia="Calibri" w:hAnsi="Calibri" w:cs="Calibri"/>
+              </w:rPr>
+              <w:t xml:space="preserve"> be </w:t>
+            </w:r>
+            <w:proofErr w:type="spellStart"/>
+            <w:r>
+              <w:rPr>
+                <w:rFonts w:ascii="Calibri" w:eastAsia="Calibri" w:hAnsi="Calibri" w:cs="Calibri"/>
+              </w:rPr>
+              <w:t>traveled</w:t>
+            </w:r>
+            <w:proofErr w:type="spellEnd"/>
+            <w:r>
+              <w:rPr>
+                <w:rFonts w:ascii="Calibri" w:eastAsia="Calibri" w:hAnsi="Calibri" w:cs="Calibri"/>
+              </w:rPr>
+              <w:t xml:space="preserve"> </w:t>
+            </w:r>
+            <w:proofErr w:type="spellStart"/>
+            <w:r>
+              <w:rPr>
+                <w:rFonts w:ascii="Calibri" w:eastAsia="Calibri" w:hAnsi="Calibri" w:cs="Calibri"/>
+              </w:rPr>
+              <w:t>between</w:t>
+            </w:r>
+            <w:proofErr w:type="spellEnd"/>
+            <w:r>
+              <w:rPr>
+                <w:rFonts w:ascii="Calibri" w:eastAsia="Calibri" w:hAnsi="Calibri" w:cs="Calibri"/>
+              </w:rPr>
+              <w:t xml:space="preserve"> </w:t>
+            </w:r>
+            <w:proofErr w:type="spellStart"/>
+            <w:r>
+              <w:rPr>
+                <w:rFonts w:ascii="Calibri" w:eastAsia="Calibri" w:hAnsi="Calibri" w:cs="Calibri"/>
+              </w:rPr>
+              <w:t>all</w:t>
+            </w:r>
+            <w:proofErr w:type="spellEnd"/>
+            <w:r>
+              <w:rPr>
+                <w:rFonts w:ascii="Calibri" w:eastAsia="Calibri" w:hAnsi="Calibri" w:cs="Calibri"/>
+              </w:rPr>
+              <w:t xml:space="preserve"> </w:t>
+            </w:r>
+            <w:proofErr w:type="spellStart"/>
+            <w:r>
+              <w:rPr>
+                <w:rFonts w:ascii="Calibri" w:eastAsia="Calibri" w:hAnsi="Calibri" w:cs="Calibri"/>
+              </w:rPr>
+              <w:t>vertices</w:t>
+            </w:r>
+            <w:proofErr w:type="spellEnd"/>
+            <w:r>
+              <w:rPr>
+                <w:rFonts w:ascii="Calibri" w:eastAsia="Calibri" w:hAnsi="Calibri" w:cs="Calibri"/>
+              </w:rPr>
+              <w:t>”</w:t>
+            </w:r>
+          </w:p>
+          <w:p>
+            <w:pPr>
+              <w:widowControl w:val="0"/>
+              <w:jc w:val="both"/>
+              <w:rPr>
+                <w:rFonts w:ascii="Calibri" w:eastAsia="Calibri" w:hAnsi="Calibri" w:cs="Calibri"/>
+              </w:rPr>
+            </w:pPr>
+          </w:p>
+          <w:p>
+            <w:pPr>
+              <w:widowControl w:val="0"/>
+              <w:jc w:val="both"/>
+              <w:rPr>
+                <w:rFonts w:ascii="Calibri" w:eastAsia="Calibri" w:hAnsi="Calibri" w:cs="Calibri"/>
+              </w:rPr>
+            </w:pPr>
+            <w:r>
+              <w:rPr>
+                <w:rFonts w:ascii="Calibri" w:eastAsia="Calibri" w:hAnsi="Calibri" w:cs="Calibri"/>
+              </w:rPr>
+              <w:t>{pre :</w:t>
+            </w:r>
+            <w:r>
+              <w:rPr>
+                <w:rFonts w:ascii="Calibri" w:eastAsia="Calibri" w:hAnsi="Calibri" w:cs="Calibri"/>
+              </w:rPr>
+              <w:t xml:space="preserve"> v!= </w:t>
+            </w:r>
+            <w:proofErr w:type="spellStart"/>
+            <w:r>
+              <w:rPr>
+                <w:rFonts w:ascii="Calibri" w:eastAsia="Calibri" w:hAnsi="Calibri" w:cs="Calibri"/>
+              </w:rPr>
+              <w:t>null</w:t>
+            </w:r>
+            <w:proofErr w:type="spellEnd"/>
+            <w:r>
+              <w:rPr>
+                <w:rFonts w:ascii="Calibri" w:eastAsia="Calibri" w:hAnsi="Calibri" w:cs="Calibri"/>
+              </w:rPr>
+              <w:t>}</w:t>
+            </w:r>
+          </w:p>
+          <w:p>
+            <w:pPr>
+              <w:widowControl w:val="0"/>
+              <w:jc w:val="both"/>
+              <w:rPr>
+                <w:rFonts w:ascii="Calibri" w:eastAsia="Calibri" w:hAnsi="Calibri" w:cs="Calibri"/>
+              </w:rPr>
+            </w:pPr>
+          </w:p>
+          <w:p>
+            <w:pPr>
+              <w:widowControl w:val="0"/>
+              <w:jc w:val="both"/>
+              <w:rPr>
+                <w:rFonts w:ascii="Calibri" w:eastAsia="Calibri" w:hAnsi="Calibri" w:cs="Calibri"/>
+              </w:rPr>
+            </w:pPr>
+            <w:r>
+              <w:rPr>
+                <w:rFonts w:ascii="Calibri" w:eastAsia="Calibri" w:hAnsi="Calibri" w:cs="Calibri"/>
+              </w:rPr>
+              <w:t xml:space="preserve">{ post : </w:t>
+            </w:r>
+            <w:proofErr w:type="spellStart"/>
+            <w:r>
+              <w:rPr>
+                <w:rFonts w:ascii="Calibri" w:eastAsia="Calibri" w:hAnsi="Calibri" w:cs="Calibri"/>
+              </w:rPr>
+              <w:t>Object</w:t>
+            </w:r>
+            <w:proofErr w:type="spellEnd"/>
+            <w:r>
+              <w:rPr>
+                <w:rFonts w:ascii="Calibri" w:eastAsia="Calibri" w:hAnsi="Calibri" w:cs="Calibri"/>
+              </w:rPr>
+              <w:t xml:space="preserve"> </w:t>
+            </w:r>
+            <w:proofErr w:type="spellStart"/>
+            <w:r>
+              <w:rPr>
+                <w:rFonts w:ascii="Calibri" w:eastAsia="Calibri" w:hAnsi="Calibri" w:cs="Calibri"/>
+              </w:rPr>
+              <w:t>containing</w:t>
+            </w:r>
+            <w:proofErr w:type="spellEnd"/>
+            <w:r>
+              <w:rPr>
+                <w:rFonts w:ascii="Calibri" w:eastAsia="Calibri" w:hAnsi="Calibri" w:cs="Calibri"/>
+              </w:rPr>
+              <w:t xml:space="preserve"> </w:t>
+            </w:r>
+            <w:proofErr w:type="spellStart"/>
+            <w:r>
+              <w:rPr>
+                <w:rFonts w:ascii="Calibri" w:eastAsia="Calibri" w:hAnsi="Calibri" w:cs="Calibri"/>
+              </w:rPr>
+              <w:t>the</w:t>
+            </w:r>
+            <w:proofErr w:type="spellEnd"/>
+            <w:r>
+              <w:rPr>
+                <w:rFonts w:ascii="Calibri" w:eastAsia="Calibri" w:hAnsi="Calibri" w:cs="Calibri"/>
+              </w:rPr>
+              <w:t xml:space="preserve"> </w:t>
+            </w:r>
+            <w:proofErr w:type="spellStart"/>
+            <w:r>
+              <w:rPr>
+                <w:rFonts w:ascii="Calibri" w:eastAsia="Calibri" w:hAnsi="Calibri" w:cs="Calibri"/>
+              </w:rPr>
+              <w:t>tree</w:t>
+            </w:r>
+            <w:proofErr w:type="spellEnd"/>
+            <w:r>
+              <w:rPr>
+                <w:rFonts w:ascii="Calibri" w:eastAsia="Calibri" w:hAnsi="Calibri" w:cs="Calibri"/>
+              </w:rPr>
+              <w:t xml:space="preserve"> </w:t>
+            </w:r>
+            <w:proofErr w:type="spellStart"/>
+            <w:r>
+              <w:rPr>
+                <w:rFonts w:ascii="Calibri" w:eastAsia="Calibri" w:hAnsi="Calibri" w:cs="Calibri"/>
+              </w:rPr>
+              <w:t>of</w:t>
+            </w:r>
+            <w:proofErr w:type="spellEnd"/>
+            <w:r>
+              <w:rPr>
+                <w:rFonts w:ascii="Calibri" w:eastAsia="Calibri" w:hAnsi="Calibri" w:cs="Calibri"/>
+              </w:rPr>
+              <w:t xml:space="preserve"> </w:t>
+            </w:r>
+            <w:proofErr w:type="spellStart"/>
+            <w:r>
+              <w:rPr>
+                <w:rFonts w:ascii="Calibri" w:eastAsia="Calibri" w:hAnsi="Calibri" w:cs="Calibri"/>
+              </w:rPr>
+              <w:t>minimum</w:t>
+            </w:r>
+            <w:proofErr w:type="spellEnd"/>
+            <w:r>
+              <w:rPr>
+                <w:rFonts w:ascii="Calibri" w:eastAsia="Calibri" w:hAnsi="Calibri" w:cs="Calibri"/>
+              </w:rPr>
+              <w:t xml:space="preserve"> </w:t>
+            </w:r>
+            <w:proofErr w:type="spellStart"/>
+            <w:r>
+              <w:rPr>
+                <w:rFonts w:ascii="Calibri" w:eastAsia="Calibri" w:hAnsi="Calibri" w:cs="Calibri"/>
+              </w:rPr>
+              <w:t>travels</w:t>
             </w:r>
             <w:proofErr w:type="spellEnd"/>
             <w:r>
@@ -2533,6 +3972,854 @@
         </w:rPr>
       </w:pPr>
     </w:p>
+    <w:p>
+      <w:pPr>
+        <w:rPr>
+          <w:lang w:val="es-ES"/>
+        </w:rPr>
+      </w:pPr>
+    </w:p>
+    <w:p>
+      <w:pPr>
+        <w:rPr>
+          <w:lang w:val="es-ES"/>
+        </w:rPr>
+      </w:pPr>
+    </w:p>
+    <w:tbl>
+      <w:tblPr>
+        <w:tblStyle w:val="Tablaconcuadrcula"/>
+        <w:tblW w:w="0" w:type="auto"/>
+        <w:tblInd w:w="0" w:type="dxa"/>
+        <w:tblLook w:val="04A0" w:firstRow="1" w:lastRow="0" w:firstColumn="1" w:lastColumn="0" w:noHBand="0" w:noVBand="1"/>
+      </w:tblPr>
+      <w:tblGrid>
+        <w:gridCol w:w="8828"/>
+      </w:tblGrid>
+      <w:tr>
+        <w:tc>
+          <w:tcPr>
+            <w:tcW w:w="10790" w:type="dxa"/>
+            <w:tcBorders>
+              <w:top w:val="single" w:sz="4" w:space="0" w:color="auto"/>
+              <w:left w:val="single" w:sz="4" w:space="0" w:color="auto"/>
+              <w:bottom w:val="single" w:sz="4" w:space="0" w:color="auto"/>
+              <w:right w:val="single" w:sz="4" w:space="0" w:color="auto"/>
+            </w:tcBorders>
+          </w:tcPr>
+          <w:p>
+            <w:pPr>
+              <w:widowControl w:val="0"/>
+              <w:jc w:val="both"/>
+              <w:rPr>
+                <w:rFonts w:ascii="Calibri" w:eastAsia="Calibri" w:hAnsi="Calibri" w:cs="Calibri"/>
+              </w:rPr>
+            </w:pPr>
+            <w:proofErr w:type="spellStart"/>
+            <w:r>
+              <w:rPr>
+                <w:rFonts w:ascii="Calibri" w:eastAsia="Calibri" w:hAnsi="Calibri" w:cs="Calibri"/>
+              </w:rPr>
+              <w:t>KruskalMST</w:t>
+            </w:r>
+            <w:proofErr w:type="spellEnd"/>
+            <w:r>
+              <w:rPr>
+                <w:rFonts w:ascii="Calibri" w:eastAsia="Calibri" w:hAnsi="Calibri" w:cs="Calibri"/>
+              </w:rPr>
+              <w:t xml:space="preserve"> </w:t>
+            </w:r>
+            <w:r>
+              <w:rPr>
+                <w:rFonts w:ascii="Calibri" w:eastAsia="Calibri" w:hAnsi="Calibri" w:cs="Calibri"/>
+              </w:rPr>
+              <w:t>(</w:t>
+            </w:r>
+            <w:r>
+              <w:rPr>
+                <w:rFonts w:ascii="Calibri" w:eastAsia="Calibri" w:hAnsi="Calibri" w:cs="Calibri"/>
+              </w:rPr>
+              <w:t xml:space="preserve">v </w:t>
+            </w:r>
+            <w:proofErr w:type="spellStart"/>
+            <w:r>
+              <w:rPr>
+                <w:rFonts w:ascii="Calibri" w:eastAsia="Calibri" w:hAnsi="Calibri" w:cs="Calibri"/>
+              </w:rPr>
+              <w:t>object</w:t>
+            </w:r>
+            <w:proofErr w:type="spellEnd"/>
+            <w:r>
+              <w:rPr>
+                <w:rFonts w:ascii="Calibri" w:eastAsia="Calibri" w:hAnsi="Calibri" w:cs="Calibri"/>
+              </w:rPr>
+              <w:t>)</w:t>
+            </w:r>
+          </w:p>
+          <w:p>
+            <w:pPr>
+              <w:widowControl w:val="0"/>
+              <w:jc w:val="both"/>
+              <w:rPr>
+                <w:rFonts w:ascii="Calibri" w:eastAsia="Calibri" w:hAnsi="Calibri" w:cs="Calibri"/>
+              </w:rPr>
+            </w:pPr>
+          </w:p>
+          <w:p>
+            <w:pPr>
+              <w:widowControl w:val="0"/>
+              <w:jc w:val="both"/>
+              <w:rPr>
+                <w:rFonts w:ascii="Calibri" w:eastAsia="Calibri" w:hAnsi="Calibri" w:cs="Calibri"/>
+              </w:rPr>
+            </w:pPr>
+            <w:r>
+              <w:rPr>
+                <w:rFonts w:ascii="Calibri" w:eastAsia="Calibri" w:hAnsi="Calibri" w:cs="Calibri"/>
+              </w:rPr>
+              <w:t>“</w:t>
+            </w:r>
+            <w:proofErr w:type="spellStart"/>
+            <w:r>
+              <w:rPr>
+                <w:rFonts w:ascii="Calibri" w:eastAsia="Calibri" w:hAnsi="Calibri" w:cs="Calibri"/>
+              </w:rPr>
+              <w:t>Finds</w:t>
+            </w:r>
+            <w:proofErr w:type="spellEnd"/>
+            <w:r>
+              <w:rPr>
+                <w:rFonts w:ascii="Calibri" w:eastAsia="Calibri" w:hAnsi="Calibri" w:cs="Calibri"/>
+              </w:rPr>
+              <w:t xml:space="preserve"> </w:t>
+            </w:r>
+            <w:proofErr w:type="spellStart"/>
+            <w:r>
+              <w:rPr>
+                <w:rFonts w:ascii="Calibri" w:eastAsia="Calibri" w:hAnsi="Calibri" w:cs="Calibri"/>
+              </w:rPr>
+              <w:t>the</w:t>
+            </w:r>
+            <w:proofErr w:type="spellEnd"/>
+            <w:r>
+              <w:rPr>
+                <w:rFonts w:ascii="Calibri" w:eastAsia="Calibri" w:hAnsi="Calibri" w:cs="Calibri"/>
+              </w:rPr>
+              <w:t xml:space="preserve"> </w:t>
+            </w:r>
+            <w:proofErr w:type="spellStart"/>
+            <w:r>
+              <w:rPr>
+                <w:rFonts w:ascii="Calibri" w:eastAsia="Calibri" w:hAnsi="Calibri" w:cs="Calibri"/>
+              </w:rPr>
+              <w:t>lowest</w:t>
+            </w:r>
+            <w:proofErr w:type="spellEnd"/>
+            <w:r>
+              <w:rPr>
+                <w:rFonts w:ascii="Calibri" w:eastAsia="Calibri" w:hAnsi="Calibri" w:cs="Calibri"/>
+              </w:rPr>
+              <w:t xml:space="preserve"> </w:t>
+            </w:r>
+            <w:proofErr w:type="spellStart"/>
+            <w:r>
+              <w:rPr>
+                <w:rFonts w:ascii="Calibri" w:eastAsia="Calibri" w:hAnsi="Calibri" w:cs="Calibri"/>
+              </w:rPr>
+              <w:t>cost</w:t>
+            </w:r>
+            <w:proofErr w:type="spellEnd"/>
+            <w:r>
+              <w:rPr>
+                <w:rFonts w:ascii="Calibri" w:eastAsia="Calibri" w:hAnsi="Calibri" w:cs="Calibri"/>
+              </w:rPr>
+              <w:t xml:space="preserve"> </w:t>
+            </w:r>
+            <w:proofErr w:type="spellStart"/>
+            <w:r>
+              <w:rPr>
+                <w:rFonts w:ascii="Calibri" w:eastAsia="Calibri" w:hAnsi="Calibri" w:cs="Calibri"/>
+              </w:rPr>
+              <w:t>between</w:t>
+            </w:r>
+            <w:proofErr w:type="spellEnd"/>
+            <w:r>
+              <w:rPr>
+                <w:rFonts w:ascii="Calibri" w:eastAsia="Calibri" w:hAnsi="Calibri" w:cs="Calibri"/>
+              </w:rPr>
+              <w:t xml:space="preserve"> </w:t>
+            </w:r>
+            <w:proofErr w:type="spellStart"/>
+            <w:r>
+              <w:rPr>
+                <w:rFonts w:ascii="Calibri" w:eastAsia="Calibri" w:hAnsi="Calibri" w:cs="Calibri"/>
+              </w:rPr>
+              <w:t>each</w:t>
+            </w:r>
+            <w:proofErr w:type="spellEnd"/>
+            <w:r>
+              <w:rPr>
+                <w:rFonts w:ascii="Calibri" w:eastAsia="Calibri" w:hAnsi="Calibri" w:cs="Calibri"/>
+              </w:rPr>
+              <w:t xml:space="preserve"> </w:t>
+            </w:r>
+            <w:proofErr w:type="spellStart"/>
+            <w:r>
+              <w:rPr>
+                <w:rFonts w:ascii="Calibri" w:eastAsia="Calibri" w:hAnsi="Calibri" w:cs="Calibri"/>
+              </w:rPr>
+              <w:t>vertex</w:t>
+            </w:r>
+            <w:proofErr w:type="spellEnd"/>
+            <w:r>
+              <w:rPr>
+                <w:rFonts w:ascii="Calibri" w:eastAsia="Calibri" w:hAnsi="Calibri" w:cs="Calibri"/>
+              </w:rPr>
+              <w:t xml:space="preserve"> </w:t>
+            </w:r>
+            <w:proofErr w:type="spellStart"/>
+            <w:r>
+              <w:rPr>
+                <w:rFonts w:ascii="Calibri" w:eastAsia="Calibri" w:hAnsi="Calibri" w:cs="Calibri"/>
+              </w:rPr>
+              <w:t>until</w:t>
+            </w:r>
+            <w:proofErr w:type="spellEnd"/>
+            <w:r>
+              <w:rPr>
+                <w:rFonts w:ascii="Calibri" w:eastAsia="Calibri" w:hAnsi="Calibri" w:cs="Calibri"/>
+              </w:rPr>
+              <w:t xml:space="preserve"> </w:t>
+            </w:r>
+            <w:proofErr w:type="spellStart"/>
+            <w:r>
+              <w:rPr>
+                <w:rFonts w:ascii="Calibri" w:eastAsia="Calibri" w:hAnsi="Calibri" w:cs="Calibri"/>
+              </w:rPr>
+              <w:t>it</w:t>
+            </w:r>
+            <w:proofErr w:type="spellEnd"/>
+            <w:r>
+              <w:rPr>
+                <w:rFonts w:ascii="Calibri" w:eastAsia="Calibri" w:hAnsi="Calibri" w:cs="Calibri"/>
+              </w:rPr>
+              <w:t xml:space="preserve"> </w:t>
+            </w:r>
+            <w:proofErr w:type="spellStart"/>
+            <w:r>
+              <w:rPr>
+                <w:rFonts w:ascii="Calibri" w:eastAsia="Calibri" w:hAnsi="Calibri" w:cs="Calibri"/>
+              </w:rPr>
+              <w:t>visits</w:t>
+            </w:r>
+            <w:proofErr w:type="spellEnd"/>
+            <w:r>
+              <w:rPr>
+                <w:rFonts w:ascii="Calibri" w:eastAsia="Calibri" w:hAnsi="Calibri" w:cs="Calibri"/>
+              </w:rPr>
+              <w:t xml:space="preserve"> </w:t>
+            </w:r>
+            <w:proofErr w:type="spellStart"/>
+            <w:r>
+              <w:rPr>
+                <w:rFonts w:ascii="Calibri" w:eastAsia="Calibri" w:hAnsi="Calibri" w:cs="Calibri"/>
+              </w:rPr>
+              <w:t>all</w:t>
+            </w:r>
+            <w:proofErr w:type="spellEnd"/>
+            <w:r>
+              <w:rPr>
+                <w:rFonts w:ascii="Calibri" w:eastAsia="Calibri" w:hAnsi="Calibri" w:cs="Calibri"/>
+              </w:rPr>
+              <w:t xml:space="preserve"> </w:t>
+            </w:r>
+            <w:proofErr w:type="spellStart"/>
+            <w:r>
+              <w:rPr>
+                <w:rFonts w:ascii="Calibri" w:eastAsia="Calibri" w:hAnsi="Calibri" w:cs="Calibri"/>
+              </w:rPr>
+              <w:t>vertices</w:t>
+            </w:r>
+            <w:proofErr w:type="spellEnd"/>
+            <w:r>
+              <w:rPr>
+                <w:rFonts w:ascii="Calibri" w:eastAsia="Calibri" w:hAnsi="Calibri" w:cs="Calibri"/>
+              </w:rPr>
+              <w:t>”</w:t>
+            </w:r>
+          </w:p>
+          <w:p>
+            <w:pPr>
+              <w:widowControl w:val="0"/>
+              <w:jc w:val="both"/>
+              <w:rPr>
+                <w:rFonts w:ascii="Calibri" w:eastAsia="Calibri" w:hAnsi="Calibri" w:cs="Calibri"/>
+              </w:rPr>
+            </w:pPr>
+          </w:p>
+          <w:p>
+            <w:pPr>
+              <w:widowControl w:val="0"/>
+              <w:jc w:val="both"/>
+              <w:rPr>
+                <w:rFonts w:ascii="Calibri" w:eastAsia="Calibri" w:hAnsi="Calibri" w:cs="Calibri"/>
+              </w:rPr>
+            </w:pPr>
+            <w:r>
+              <w:rPr>
+                <w:rFonts w:ascii="Calibri" w:eastAsia="Calibri" w:hAnsi="Calibri" w:cs="Calibri"/>
+              </w:rPr>
+              <w:t xml:space="preserve">{pre: </w:t>
+            </w:r>
+            <w:r>
+              <w:rPr>
+                <w:rFonts w:ascii="Calibri" w:eastAsia="Calibri" w:hAnsi="Calibri" w:cs="Calibri"/>
+              </w:rPr>
+              <w:t>v!=</w:t>
+            </w:r>
+            <w:proofErr w:type="spellStart"/>
+            <w:r>
+              <w:rPr>
+                <w:rFonts w:ascii="Calibri" w:eastAsia="Calibri" w:hAnsi="Calibri" w:cs="Calibri"/>
+              </w:rPr>
+              <w:t>null</w:t>
+            </w:r>
+            <w:proofErr w:type="spellEnd"/>
+            <w:r>
+              <w:rPr>
+                <w:rFonts w:ascii="Calibri" w:eastAsia="Calibri" w:hAnsi="Calibri" w:cs="Calibri"/>
+              </w:rPr>
+              <w:t>}</w:t>
+            </w:r>
+          </w:p>
+          <w:p>
+            <w:pPr>
+              <w:widowControl w:val="0"/>
+              <w:jc w:val="both"/>
+              <w:rPr>
+                <w:rFonts w:ascii="Calibri" w:eastAsia="Calibri" w:hAnsi="Calibri" w:cs="Calibri"/>
+              </w:rPr>
+            </w:pPr>
+          </w:p>
+          <w:p>
+            <w:pPr>
+              <w:widowControl w:val="0"/>
+              <w:jc w:val="both"/>
+              <w:rPr>
+                <w:rFonts w:ascii="Calibri" w:eastAsia="Calibri" w:hAnsi="Calibri" w:cs="Calibri"/>
+              </w:rPr>
+            </w:pPr>
+            <w:r>
+              <w:rPr>
+                <w:rFonts w:ascii="Calibri" w:eastAsia="Calibri" w:hAnsi="Calibri" w:cs="Calibri"/>
+              </w:rPr>
+              <w:t>{ post :</w:t>
+            </w:r>
+            <w:r>
+              <w:rPr>
+                <w:rFonts w:ascii="Calibri" w:eastAsia="Calibri" w:hAnsi="Calibri" w:cs="Calibri"/>
+              </w:rPr>
+              <w:t xml:space="preserve"> </w:t>
+            </w:r>
+            <w:proofErr w:type="spellStart"/>
+            <w:r>
+              <w:rPr>
+                <w:rFonts w:ascii="Calibri" w:eastAsia="Calibri" w:hAnsi="Calibri" w:cs="Calibri"/>
+              </w:rPr>
+              <w:t>Object</w:t>
+            </w:r>
+            <w:proofErr w:type="spellEnd"/>
+            <w:r>
+              <w:rPr>
+                <w:rFonts w:ascii="Calibri" w:eastAsia="Calibri" w:hAnsi="Calibri" w:cs="Calibri"/>
+              </w:rPr>
+              <w:t xml:space="preserve"> </w:t>
+            </w:r>
+            <w:proofErr w:type="spellStart"/>
+            <w:r>
+              <w:rPr>
+                <w:rFonts w:ascii="Calibri" w:eastAsia="Calibri" w:hAnsi="Calibri" w:cs="Calibri"/>
+              </w:rPr>
+              <w:t>containing</w:t>
+            </w:r>
+            <w:proofErr w:type="spellEnd"/>
+            <w:r>
+              <w:rPr>
+                <w:rFonts w:ascii="Calibri" w:eastAsia="Calibri" w:hAnsi="Calibri" w:cs="Calibri"/>
+              </w:rPr>
+              <w:t xml:space="preserve"> </w:t>
+            </w:r>
+            <w:proofErr w:type="spellStart"/>
+            <w:r>
+              <w:rPr>
+                <w:rFonts w:ascii="Calibri" w:eastAsia="Calibri" w:hAnsi="Calibri" w:cs="Calibri"/>
+              </w:rPr>
+              <w:t>the</w:t>
+            </w:r>
+            <w:proofErr w:type="spellEnd"/>
+            <w:r>
+              <w:rPr>
+                <w:rFonts w:ascii="Calibri" w:eastAsia="Calibri" w:hAnsi="Calibri" w:cs="Calibri"/>
+              </w:rPr>
+              <w:t xml:space="preserve"> </w:t>
+            </w:r>
+            <w:proofErr w:type="spellStart"/>
+            <w:r>
+              <w:rPr>
+                <w:rFonts w:ascii="Calibri" w:eastAsia="Calibri" w:hAnsi="Calibri" w:cs="Calibri"/>
+              </w:rPr>
+              <w:t>tree</w:t>
+            </w:r>
+            <w:proofErr w:type="spellEnd"/>
+            <w:r>
+              <w:rPr>
+                <w:rFonts w:ascii="Calibri" w:eastAsia="Calibri" w:hAnsi="Calibri" w:cs="Calibri"/>
+              </w:rPr>
+              <w:t xml:space="preserve"> </w:t>
+            </w:r>
+            <w:proofErr w:type="spellStart"/>
+            <w:r>
+              <w:rPr>
+                <w:rFonts w:ascii="Calibri" w:eastAsia="Calibri" w:hAnsi="Calibri" w:cs="Calibri"/>
+              </w:rPr>
+              <w:t>of</w:t>
+            </w:r>
+            <w:proofErr w:type="spellEnd"/>
+            <w:r>
+              <w:rPr>
+                <w:rFonts w:ascii="Calibri" w:eastAsia="Calibri" w:hAnsi="Calibri" w:cs="Calibri"/>
+              </w:rPr>
+              <w:t xml:space="preserve"> </w:t>
+            </w:r>
+            <w:proofErr w:type="spellStart"/>
+            <w:r>
+              <w:rPr>
+                <w:rFonts w:ascii="Calibri" w:eastAsia="Calibri" w:hAnsi="Calibri" w:cs="Calibri"/>
+              </w:rPr>
+              <w:t>minimum</w:t>
+            </w:r>
+            <w:proofErr w:type="spellEnd"/>
+            <w:r>
+              <w:rPr>
+                <w:rFonts w:ascii="Calibri" w:eastAsia="Calibri" w:hAnsi="Calibri" w:cs="Calibri"/>
+              </w:rPr>
+              <w:t xml:space="preserve"> </w:t>
+            </w:r>
+            <w:proofErr w:type="spellStart"/>
+            <w:r>
+              <w:rPr>
+                <w:rFonts w:ascii="Calibri" w:eastAsia="Calibri" w:hAnsi="Calibri" w:cs="Calibri"/>
+              </w:rPr>
+              <w:t>travels</w:t>
+            </w:r>
+            <w:proofErr w:type="spellEnd"/>
+            <w:r>
+              <w:rPr>
+                <w:rFonts w:ascii="Calibri" w:eastAsia="Calibri" w:hAnsi="Calibri" w:cs="Calibri"/>
+              </w:rPr>
+              <w:t xml:space="preserve"> </w:t>
+            </w:r>
+            <w:r>
+              <w:rPr>
+                <w:rFonts w:ascii="Calibri" w:eastAsia="Calibri" w:hAnsi="Calibri" w:cs="Calibri"/>
+              </w:rPr>
+              <w:t>}</w:t>
+            </w:r>
+          </w:p>
+        </w:tc>
+      </w:tr>
+    </w:tbl>
+    <w:p>
+      <w:pPr>
+        <w:rPr>
+          <w:lang w:val="es-ES"/>
+        </w:rPr>
+      </w:pPr>
+    </w:p>
+    <w:p>
+      <w:pPr>
+        <w:rPr>
+          <w:lang w:val="es-ES"/>
+        </w:rPr>
+      </w:pPr>
+    </w:p>
+    <w:p>
+      <w:pPr>
+        <w:rPr>
+          <w:lang w:val="es-ES"/>
+        </w:rPr>
+      </w:pPr>
+      <w:r>
+        <w:rPr>
+          <w:lang w:val="es-ES"/>
+        </w:rPr>
+        <w:t>Destroyer</w:t>
+      </w:r>
+    </w:p>
+    <w:p>
+      <w:pPr>
+        <w:rPr>
+          <w:lang w:val="es-ES"/>
+        </w:rPr>
+      </w:pPr>
+    </w:p>
+    <w:tbl>
+      <w:tblPr>
+        <w:tblStyle w:val="Tablaconcuadrcula"/>
+        <w:tblW w:w="0" w:type="auto"/>
+        <w:tblInd w:w="0" w:type="dxa"/>
+        <w:tblLook w:val="04A0" w:firstRow="1" w:lastRow="0" w:firstColumn="1" w:lastColumn="0" w:noHBand="0" w:noVBand="1"/>
+      </w:tblPr>
+      <w:tblGrid>
+        <w:gridCol w:w="8828"/>
+      </w:tblGrid>
+      <w:tr>
+        <w:tc>
+          <w:tcPr>
+            <w:tcW w:w="10790" w:type="dxa"/>
+            <w:tcBorders>
+              <w:top w:val="single" w:sz="4" w:space="0" w:color="auto"/>
+              <w:left w:val="single" w:sz="4" w:space="0" w:color="auto"/>
+              <w:bottom w:val="single" w:sz="4" w:space="0" w:color="auto"/>
+              <w:right w:val="single" w:sz="4" w:space="0" w:color="auto"/>
+            </w:tcBorders>
+          </w:tcPr>
+          <w:p>
+            <w:pPr>
+              <w:widowControl w:val="0"/>
+              <w:jc w:val="both"/>
+              <w:rPr>
+                <w:rFonts w:ascii="Calibri" w:eastAsia="Calibri" w:hAnsi="Calibri" w:cs="Calibri"/>
+              </w:rPr>
+            </w:pPr>
+            <w:proofErr w:type="spellStart"/>
+            <w:r>
+              <w:rPr>
+                <w:rFonts w:ascii="Calibri" w:eastAsia="Calibri" w:hAnsi="Calibri" w:cs="Calibri"/>
+              </w:rPr>
+              <w:t>Delete</w:t>
+            </w:r>
+            <w:proofErr w:type="spellEnd"/>
+            <w:r>
+              <w:rPr>
+                <w:rFonts w:ascii="Calibri" w:eastAsia="Calibri" w:hAnsi="Calibri" w:cs="Calibri"/>
+              </w:rPr>
+              <w:t xml:space="preserve">(V </w:t>
+            </w:r>
+            <w:proofErr w:type="spellStart"/>
+            <w:r>
+              <w:rPr>
+                <w:rFonts w:ascii="Calibri" w:eastAsia="Calibri" w:hAnsi="Calibri" w:cs="Calibri"/>
+              </w:rPr>
+              <w:t>object</w:t>
+            </w:r>
+            <w:proofErr w:type="spellEnd"/>
+            <w:r>
+              <w:rPr>
+                <w:rFonts w:ascii="Calibri" w:eastAsia="Calibri" w:hAnsi="Calibri" w:cs="Calibri"/>
+              </w:rPr>
+              <w:t>)</w:t>
+            </w:r>
+          </w:p>
+          <w:p>
+            <w:pPr>
+              <w:widowControl w:val="0"/>
+              <w:jc w:val="both"/>
+              <w:rPr>
+                <w:rFonts w:ascii="Calibri" w:eastAsia="Calibri" w:hAnsi="Calibri" w:cs="Calibri"/>
+              </w:rPr>
+            </w:pPr>
+          </w:p>
+          <w:p>
+            <w:pPr>
+              <w:widowControl w:val="0"/>
+              <w:jc w:val="both"/>
+              <w:rPr>
+                <w:rFonts w:ascii="Calibri" w:eastAsia="Calibri" w:hAnsi="Calibri" w:cs="Calibri"/>
+              </w:rPr>
+            </w:pPr>
+            <w:r>
+              <w:rPr>
+                <w:rFonts w:ascii="Calibri" w:eastAsia="Calibri" w:hAnsi="Calibri" w:cs="Calibri"/>
+              </w:rPr>
+              <w:t>“</w:t>
+            </w:r>
+            <w:proofErr w:type="spellStart"/>
+            <w:r>
+              <w:rPr>
+                <w:rFonts w:ascii="Calibri" w:eastAsia="Calibri" w:hAnsi="Calibri" w:cs="Calibri"/>
+              </w:rPr>
+              <w:t>Eliminate</w:t>
+            </w:r>
+            <w:proofErr w:type="spellEnd"/>
+            <w:r>
+              <w:rPr>
+                <w:rFonts w:ascii="Calibri" w:eastAsia="Calibri" w:hAnsi="Calibri" w:cs="Calibri"/>
+              </w:rPr>
+              <w:t xml:space="preserve"> </w:t>
+            </w:r>
+            <w:proofErr w:type="spellStart"/>
+            <w:r>
+              <w:rPr>
+                <w:rFonts w:ascii="Calibri" w:eastAsia="Calibri" w:hAnsi="Calibri" w:cs="Calibri"/>
+              </w:rPr>
+              <w:t>the</w:t>
+            </w:r>
+            <w:proofErr w:type="spellEnd"/>
+            <w:r>
+              <w:rPr>
+                <w:rFonts w:ascii="Calibri" w:eastAsia="Calibri" w:hAnsi="Calibri" w:cs="Calibri"/>
+              </w:rPr>
+              <w:t xml:space="preserve"> </w:t>
+            </w:r>
+            <w:proofErr w:type="spellStart"/>
+            <w:r>
+              <w:rPr>
+                <w:rFonts w:ascii="Calibri" w:eastAsia="Calibri" w:hAnsi="Calibri" w:cs="Calibri"/>
+              </w:rPr>
+              <w:t>vertex</w:t>
+            </w:r>
+            <w:proofErr w:type="spellEnd"/>
+            <w:r>
+              <w:rPr>
+                <w:rFonts w:ascii="Calibri" w:eastAsia="Calibri" w:hAnsi="Calibri" w:cs="Calibri"/>
+              </w:rPr>
+              <w:t xml:space="preserve"> </w:t>
+            </w:r>
+            <w:proofErr w:type="spellStart"/>
+            <w:r>
+              <w:rPr>
+                <w:rFonts w:ascii="Calibri" w:eastAsia="Calibri" w:hAnsi="Calibri" w:cs="Calibri"/>
+              </w:rPr>
+              <w:t>that</w:t>
+            </w:r>
+            <w:proofErr w:type="spellEnd"/>
+            <w:r>
+              <w:rPr>
+                <w:rFonts w:ascii="Calibri" w:eastAsia="Calibri" w:hAnsi="Calibri" w:cs="Calibri"/>
+              </w:rPr>
+              <w:t xml:space="preserve"> </w:t>
+            </w:r>
+            <w:proofErr w:type="spellStart"/>
+            <w:r>
+              <w:rPr>
+                <w:rFonts w:ascii="Calibri" w:eastAsia="Calibri" w:hAnsi="Calibri" w:cs="Calibri"/>
+              </w:rPr>
+              <w:t>is</w:t>
+            </w:r>
+            <w:proofErr w:type="spellEnd"/>
+            <w:r>
+              <w:rPr>
+                <w:rFonts w:ascii="Calibri" w:eastAsia="Calibri" w:hAnsi="Calibri" w:cs="Calibri"/>
+              </w:rPr>
+              <w:t xml:space="preserve"> </w:t>
+            </w:r>
+            <w:proofErr w:type="spellStart"/>
+            <w:r>
+              <w:rPr>
+                <w:rFonts w:ascii="Calibri" w:eastAsia="Calibri" w:hAnsi="Calibri" w:cs="Calibri"/>
+              </w:rPr>
+              <w:t>received</w:t>
+            </w:r>
+            <w:proofErr w:type="spellEnd"/>
+            <w:r>
+              <w:rPr>
+                <w:rFonts w:ascii="Calibri" w:eastAsia="Calibri" w:hAnsi="Calibri" w:cs="Calibri"/>
+              </w:rPr>
+              <w:t xml:space="preserve"> as a </w:t>
+            </w:r>
+            <w:proofErr w:type="spellStart"/>
+            <w:r>
+              <w:rPr>
+                <w:rFonts w:ascii="Calibri" w:eastAsia="Calibri" w:hAnsi="Calibri" w:cs="Calibri"/>
+              </w:rPr>
+              <w:t>parameter</w:t>
+            </w:r>
+            <w:proofErr w:type="spellEnd"/>
+            <w:r>
+              <w:rPr>
+                <w:rFonts w:ascii="Calibri" w:eastAsia="Calibri" w:hAnsi="Calibri" w:cs="Calibri"/>
+              </w:rPr>
+              <w:t>”</w:t>
+            </w:r>
+          </w:p>
+          <w:p>
+            <w:pPr>
+              <w:widowControl w:val="0"/>
+              <w:jc w:val="both"/>
+              <w:rPr>
+                <w:rFonts w:ascii="Calibri" w:eastAsia="Calibri" w:hAnsi="Calibri" w:cs="Calibri"/>
+              </w:rPr>
+            </w:pPr>
+          </w:p>
+          <w:p>
+            <w:pPr>
+              <w:widowControl w:val="0"/>
+              <w:jc w:val="both"/>
+              <w:rPr>
+                <w:rFonts w:ascii="Calibri" w:eastAsia="Calibri" w:hAnsi="Calibri" w:cs="Calibri"/>
+              </w:rPr>
+            </w:pPr>
+            <w:r>
+              <w:rPr>
+                <w:rFonts w:ascii="Calibri" w:eastAsia="Calibri" w:hAnsi="Calibri" w:cs="Calibri"/>
+              </w:rPr>
+              <w:t>{pre: v!=</w:t>
+            </w:r>
+            <w:proofErr w:type="spellStart"/>
+            <w:r>
+              <w:rPr>
+                <w:rFonts w:ascii="Calibri" w:eastAsia="Calibri" w:hAnsi="Calibri" w:cs="Calibri"/>
+              </w:rPr>
+              <w:t>null</w:t>
+            </w:r>
+            <w:proofErr w:type="spellEnd"/>
+            <w:r>
+              <w:rPr>
+                <w:rFonts w:ascii="Calibri" w:eastAsia="Calibri" w:hAnsi="Calibri" w:cs="Calibri"/>
+              </w:rPr>
+              <w:t>}</w:t>
+            </w:r>
+          </w:p>
+          <w:p>
+            <w:pPr>
+              <w:widowControl w:val="0"/>
+              <w:jc w:val="both"/>
+              <w:rPr>
+                <w:rFonts w:ascii="Calibri" w:eastAsia="Calibri" w:hAnsi="Calibri" w:cs="Calibri"/>
+              </w:rPr>
+            </w:pPr>
+          </w:p>
+          <w:p>
+            <w:pPr>
+              <w:widowControl w:val="0"/>
+              <w:jc w:val="both"/>
+              <w:rPr>
+                <w:rFonts w:ascii="Calibri" w:eastAsia="Calibri" w:hAnsi="Calibri" w:cs="Calibri"/>
+              </w:rPr>
+            </w:pPr>
+            <w:r>
+              <w:rPr>
+                <w:rFonts w:ascii="Calibri" w:eastAsia="Calibri" w:hAnsi="Calibri" w:cs="Calibri"/>
+              </w:rPr>
+              <w:t xml:space="preserve">{ post : </w:t>
+            </w:r>
+            <w:proofErr w:type="spellStart"/>
+            <w:r>
+              <w:rPr>
+                <w:rFonts w:ascii="Calibri" w:eastAsia="Calibri" w:hAnsi="Calibri" w:cs="Calibri"/>
+              </w:rPr>
+              <w:t>boolean</w:t>
+            </w:r>
+            <w:proofErr w:type="spellEnd"/>
+            <w:r>
+              <w:rPr>
+                <w:rFonts w:ascii="Calibri" w:eastAsia="Calibri" w:hAnsi="Calibri" w:cs="Calibri"/>
+              </w:rPr>
+              <w:t xml:space="preserve"> </w:t>
+            </w:r>
+            <w:proofErr w:type="spellStart"/>
+            <w:r>
+              <w:rPr>
+                <w:rFonts w:ascii="Calibri" w:eastAsia="Calibri" w:hAnsi="Calibri" w:cs="Calibri"/>
+              </w:rPr>
+              <w:t>indicating</w:t>
+            </w:r>
+            <w:proofErr w:type="spellEnd"/>
+            <w:r>
+              <w:rPr>
+                <w:rFonts w:ascii="Calibri" w:eastAsia="Calibri" w:hAnsi="Calibri" w:cs="Calibri"/>
+              </w:rPr>
+              <w:t xml:space="preserve"> </w:t>
+            </w:r>
+            <w:proofErr w:type="spellStart"/>
+            <w:r>
+              <w:rPr>
+                <w:rFonts w:ascii="Calibri" w:eastAsia="Calibri" w:hAnsi="Calibri" w:cs="Calibri"/>
+              </w:rPr>
+              <w:t>if</w:t>
+            </w:r>
+            <w:proofErr w:type="spellEnd"/>
+            <w:r>
+              <w:rPr>
+                <w:rFonts w:ascii="Calibri" w:eastAsia="Calibri" w:hAnsi="Calibri" w:cs="Calibri"/>
+              </w:rPr>
+              <w:t xml:space="preserve"> </w:t>
+            </w:r>
+            <w:proofErr w:type="spellStart"/>
+            <w:r>
+              <w:rPr>
+                <w:rFonts w:ascii="Calibri" w:eastAsia="Calibri" w:hAnsi="Calibri" w:cs="Calibri"/>
+              </w:rPr>
+              <w:t>the</w:t>
+            </w:r>
+            <w:proofErr w:type="spellEnd"/>
+            <w:r>
+              <w:rPr>
+                <w:rFonts w:ascii="Calibri" w:eastAsia="Calibri" w:hAnsi="Calibri" w:cs="Calibri"/>
+              </w:rPr>
+              <w:t xml:space="preserve"> </w:t>
+            </w:r>
+            <w:proofErr w:type="spellStart"/>
+            <w:r>
+              <w:rPr>
+                <w:rFonts w:ascii="Calibri" w:eastAsia="Calibri" w:hAnsi="Calibri" w:cs="Calibri"/>
+              </w:rPr>
+              <w:t>object</w:t>
+            </w:r>
+            <w:proofErr w:type="spellEnd"/>
+            <w:r>
+              <w:rPr>
+                <w:rFonts w:ascii="Calibri" w:eastAsia="Calibri" w:hAnsi="Calibri" w:cs="Calibri"/>
+              </w:rPr>
+              <w:t xml:space="preserve"> has </w:t>
+            </w:r>
+            <w:proofErr w:type="spellStart"/>
+            <w:r>
+              <w:rPr>
+                <w:rFonts w:ascii="Calibri" w:eastAsia="Calibri" w:hAnsi="Calibri" w:cs="Calibri"/>
+              </w:rPr>
+              <w:t>been</w:t>
+            </w:r>
+            <w:proofErr w:type="spellEnd"/>
+            <w:r>
+              <w:rPr>
+                <w:rFonts w:ascii="Calibri" w:eastAsia="Calibri" w:hAnsi="Calibri" w:cs="Calibri"/>
+              </w:rPr>
+              <w:t xml:space="preserve"> removed </w:t>
+            </w:r>
+            <w:proofErr w:type="spellStart"/>
+            <w:r>
+              <w:rPr>
+                <w:rFonts w:ascii="Calibri" w:eastAsia="Calibri" w:hAnsi="Calibri" w:cs="Calibri"/>
+              </w:rPr>
+              <w:t>or</w:t>
+            </w:r>
+            <w:proofErr w:type="spellEnd"/>
+            <w:r>
+              <w:rPr>
+                <w:rFonts w:ascii="Calibri" w:eastAsia="Calibri" w:hAnsi="Calibri" w:cs="Calibri"/>
+              </w:rPr>
+              <w:t xml:space="preserve"> </w:t>
+            </w:r>
+            <w:proofErr w:type="spellStart"/>
+            <w:r>
+              <w:rPr>
+                <w:rFonts w:ascii="Calibri" w:eastAsia="Calibri" w:hAnsi="Calibri" w:cs="Calibri"/>
+              </w:rPr>
+              <w:t>not</w:t>
+            </w:r>
+            <w:proofErr w:type="spellEnd"/>
+            <w:r>
+              <w:rPr>
+                <w:rFonts w:ascii="Calibri" w:eastAsia="Calibri" w:hAnsi="Calibri" w:cs="Calibri"/>
+              </w:rPr>
+              <w:t>}</w:t>
+            </w:r>
+          </w:p>
+        </w:tc>
+      </w:tr>
+    </w:tbl>
     <w:p>
       <w:pPr>
         <w:rPr>
@@ -3068,7 +5355,7 @@
   <w:style w:type="paragraph" w:default="1" w:styleId="Normal">
     <w:name w:val="Normal"/>
     <w:qFormat/>
-    <w:rsid w:val="007A6C30"/>
+    <w:rsid w:val="004D46C4"/>
     <w:pPr>
       <w:spacing w:after="0" w:line="276" w:lineRule="auto"/>
     </w:pPr>

</xml_diff>